<commit_message>
updated preprint and main manuscript
</commit_message>
<xml_diff>
--- a/manuscript/preprint/Hussey & Drake - 2020 - The Implicit Relational Assessment Procedure is not very sensitive to the attitudes and learning histories it is used to assess.docx
+++ b/manuscript/preprint/Hussey & Drake - 2020 - The Implicit Relational Assessment Procedure is not very sensitive to the attitudes and learning histories it is used to assess.docx
@@ -625,15 +625,7 @@
         <w:fldChar w:fldCharType="separate"/>
       </w:r>
       <w:r>
-        <w:t xml:space="preserve">(Pfister &amp; </w:t>
-      </w:r>
-      <w:proofErr w:type="spellStart"/>
-      <w:r>
-        <w:t>Janczyk</w:t>
-      </w:r>
-      <w:proofErr w:type="spellEnd"/>
-      <w:r>
-        <w:t>, 2019)</w:t>
+        <w:t>(Pfister &amp; Janczyk, 2019)</w:t>
       </w:r>
       <w:r>
         <w:fldChar w:fldCharType="end"/>
@@ -703,21 +695,11 @@
         <w:t xml:space="preserve">. The current study therefore employs secondary analysis of existing data, with sample size </w:t>
       </w:r>
       <w:r>
-        <w:t>being determined by data availability. Inclusion criteria were as follows: (1) The study must have included at least one standard IRAP (i.e., not variants such as the MT-IRAP or Training IRAP); (2) The IRAP must employ single-word</w:t>
-      </w:r>
-      <w:del w:id="4" w:author="Ian Hussey" w:date="2022-07-29T14:40:00Z">
-        <w:r>
-          <w:delText>,</w:delText>
-        </w:r>
-      </w:del>
-      <w:r>
-        <w:t xml:space="preserve"> valenced attribute category stimuli (e.g., positive vs. negative). This did not include other more specific categorizations (e.g., masculine/feminine) or more elaborate propositions (e.g., ‘I can approach’ vs. ‘I cannot tolerate it’). This served to limit the differences between IRAPs to the domain being evaluated while keeping other aspects of the procedure relatively consistent; (3) The IRAP must have used ‘True’ and ‘False’ as response options within the procedure; (4) When a study employed multiple IRAPs within participants, only the first IRAP that each participant completed was included. Data from 12 IRAPs across 10 domains </w:t>
-      </w:r>
-      <w:ins w:id="5" w:author="Ian Hussey" w:date="2022-07-29T14:40:00Z">
-        <w:r>
-          <w:t xml:space="preserve">using 12 stimuli sets </w:t>
-        </w:r>
-      </w:ins>
+        <w:t xml:space="preserve">being determined by data availability. Inclusion criteria were as follows: (1) The study must have included at least one standard IRAP (i.e., not variants such as the MT-IRAP or Training IRAP); (2) The IRAP must employ single-word valenced attribute category stimuli (e.g., positive vs. negative). This did not include other more specific categorizations (e.g., masculine/feminine) or more elaborate propositions (e.g., ‘I can approach’ vs. ‘I cannot tolerate it’). This served to limit the differences between IRAPs to the domain being evaluated while keeping other aspects of the procedure relatively consistent; (3) The IRAP must have used ‘True’ and ‘False’ as response options within the procedure; (4) When a study employed multiple IRAPs within participants, only the first IRAP that each participant completed was included. Data from 12 IRAPs across 10 domains </w:t>
+      </w:r>
+      <w:r>
+        <w:t xml:space="preserve">using 12 stimuli sets </w:t>
+      </w:r>
       <w:r>
         <w:t>and a total of 753 participants met inclusion criteria. See Figure 2 for a list of all domains.</w:t>
       </w:r>
@@ -752,8 +734,8 @@
       <w:r>
         <w:t>. A total of 44 participants (5.8%) were excluded on this basis.</w:t>
       </w:r>
-      <w:bookmarkStart w:id="6" w:name="_5g8p8jzfdniw" w:colFirst="0" w:colLast="0"/>
-      <w:bookmarkEnd w:id="6"/>
+      <w:bookmarkStart w:id="4" w:name="_5g8p8jzfdniw" w:colFirst="0" w:colLast="0"/>
+      <w:bookmarkEnd w:id="4"/>
       <w:r>
         <w:t xml:space="preserve"> </w:t>
       </w:r>
@@ -762,8 +744,8 @@
       <w:pPr>
         <w:pStyle w:val="Heading2"/>
       </w:pPr>
-      <w:bookmarkStart w:id="7" w:name="_ewb4gz3cin37" w:colFirst="0" w:colLast="0"/>
-      <w:bookmarkEnd w:id="7"/>
+      <w:bookmarkStart w:id="5" w:name="_ewb4gz3cin37" w:colFirst="0" w:colLast="0"/>
+      <w:bookmarkEnd w:id="5"/>
       <w:r>
         <w:t>Participants</w:t>
       </w:r>
@@ -815,8 +797,8 @@
       <w:r>
         <w:t xml:space="preserve"> = 38.8). </w:t>
       </w:r>
-      <w:bookmarkStart w:id="8" w:name="_yzgpn55klhwa" w:colFirst="0" w:colLast="0"/>
-      <w:bookmarkEnd w:id="8"/>
+      <w:bookmarkStart w:id="6" w:name="_yzgpn55klhwa" w:colFirst="0" w:colLast="0"/>
+      <w:bookmarkEnd w:id="6"/>
     </w:p>
     <w:p>
       <w:pPr>
@@ -827,8 +809,8 @@
       </w:r>
     </w:p>
     <w:p>
-      <w:bookmarkStart w:id="9" w:name="_e4ajn071d6fh" w:colFirst="0" w:colLast="0"/>
-      <w:bookmarkEnd w:id="9"/>
+      <w:bookmarkStart w:id="7" w:name="_e4ajn071d6fh" w:colFirst="0" w:colLast="0"/>
+      <w:bookmarkEnd w:id="7"/>
       <w:r>
         <w:t xml:space="preserve">The IRAP is a computer-based reaction time task. Its procedural parameters have been discussed in great detail in many other papers </w:t>
       </w:r>
@@ -1039,87 +1021,46 @@
       <w:r>
         <w:t>We hypothesized that if the IRAP is relatively sensitive to the domain being assessed</w:t>
       </w:r>
-      <w:ins w:id="10" w:author="Ian Hussey" w:date="2022-07-29T14:48:00Z">
-        <w:r>
-          <w:t xml:space="preserve"> then </w:t>
-        </w:r>
-      </w:ins>
-      <w:del w:id="11" w:author="Ian Hussey" w:date="2022-07-29T14:48:00Z">
-        <w:r>
-          <w:delText xml:space="preserve">, </w:delText>
-        </w:r>
-      </w:del>
+      <w:r>
+        <w:t xml:space="preserve"> then </w:t>
+      </w:r>
       <w:r>
         <w:t xml:space="preserve">a greater proportion of variance </w:t>
       </w:r>
-      <w:del w:id="12" w:author="Ian Hussey" w:date="2022-07-29T14:48:00Z">
-        <w:r>
-          <w:delText xml:space="preserve">should </w:delText>
-        </w:r>
-      </w:del>
-      <w:ins w:id="13" w:author="Ian Hussey" w:date="2022-07-29T14:48:00Z">
-        <w:r>
-          <w:t>will</w:t>
-        </w:r>
-        <w:r>
-          <w:t xml:space="preserve"> </w:t>
-        </w:r>
-      </w:ins>
+      <w:r>
+        <w:t>will</w:t>
+      </w:r>
+      <w:r>
+        <w:t xml:space="preserve"> </w:t>
+      </w:r>
       <w:r>
         <w:t>be attributable to the main effect for IRAP stimuli domain and/or the interaction between domain and trial type</w:t>
       </w:r>
-      <w:ins w:id="14" w:author="Ian Hussey" w:date="2022-07-29T14:48:00Z">
-        <w:r>
-          <w:t xml:space="preserve"> than for the main effect for trial type</w:t>
-        </w:r>
-      </w:ins>
+      <w:r>
+        <w:t xml:space="preserve"> than for the main effect for trial type</w:t>
+      </w:r>
       <w:r>
         <w:t xml:space="preserve">. However, if IRAP effects are mostly </w:t>
       </w:r>
       <w:r>
-        <w:t>driven by the generic pattern</w:t>
-      </w:r>
-      <w:del w:id="15" w:author="Ian Hussey" w:date="2022-07-29T14:48:00Z">
-        <w:r>
-          <w:delText>,</w:delText>
-        </w:r>
-      </w:del>
-      <w:r>
-        <w:t xml:space="preserve"> then the main effect for trial type effect would be larger</w:t>
-      </w:r>
-      <w:ins w:id="16" w:author="Ian Hussey" w:date="2022-07-29T14:48:00Z">
-        <w:r>
-          <w:t xml:space="preserve"> </w:t>
-        </w:r>
-      </w:ins>
-      <w:ins w:id="17" w:author="Ian Hussey" w:date="2022-07-29T14:49:00Z">
-        <w:r>
-          <w:t>than the main effect for domain or their interaction effect</w:t>
-        </w:r>
-      </w:ins>
+        <w:t>driven by the generic pattern then the main effect for trial type effect would be larger</w:t>
+      </w:r>
+      <w:r>
+        <w:t xml:space="preserve"> than the main effect for domain or their interaction effect</w:t>
+      </w:r>
       <w:r>
         <w:t xml:space="preserve">. This </w:t>
       </w:r>
-      <w:ins w:id="18" w:author="Ian Hussey" w:date="2022-07-29T14:49:00Z">
-        <w:r>
-          <w:t xml:space="preserve">latter scenario </w:t>
-        </w:r>
-      </w:ins>
+      <w:r>
+        <w:t xml:space="preserve">latter scenario </w:t>
+      </w:r>
       <w:r>
         <w:t>would imply that the IRAP is relatively insensitive to the stimulus domain being assessed.</w:t>
       </w:r>
     </w:p>
     <w:p>
       <w:r>
-        <w:t xml:space="preserve">A mixed within-between </w:t>
-      </w:r>
-      <w:del w:id="19" w:author="Ian Hussey" w:date="2022-07-29T14:55:00Z">
-        <w:r>
-          <w:delText xml:space="preserve">frequentist </w:delText>
-        </w:r>
-      </w:del>
-      <w:r>
-        <w:t xml:space="preserve">ANOVA was run using type III sum of squares method with IRAP </w:t>
+        <w:t xml:space="preserve">A mixed within-between ANOVA was run using type III sum of squares method with IRAP </w:t>
       </w:r>
       <w:r>
         <w:rPr>
@@ -1130,80 +1071,23 @@
       <w:r>
         <w:t xml:space="preserve"> scores as the dependent variable, IRAP trial-type as the within subjects independent variable (i.e., Category 1 – Positive, Category 1 – Negative, Category 2 – Positive, Category 2 – Negative), and domain as the between subjects independent variable. Only data from the domains featuring known-words was used (i.e., all domains other than the non-words IRAP). Because our hypothes</w:t>
       </w:r>
-      <w:ins w:id="20" w:author="Ian Hussey" w:date="2022-07-29T14:56:00Z">
-        <w:r>
-          <w:t>i</w:t>
-        </w:r>
-      </w:ins>
-      <w:del w:id="21" w:author="Ian Hussey" w:date="2022-07-29T14:56:00Z">
-        <w:r>
-          <w:delText>e</w:delText>
-        </w:r>
-      </w:del>
+      <w:r>
+        <w:t>i</w:t>
+      </w:r>
       <w:r>
         <w:t xml:space="preserve">s </w:t>
       </w:r>
-      <w:del w:id="22" w:author="Ian Hussey" w:date="2022-07-29T14:56:00Z">
-        <w:r>
-          <w:delText xml:space="preserve">referred </w:delText>
-        </w:r>
-      </w:del>
-      <w:ins w:id="23" w:author="Ian Hussey" w:date="2022-07-29T14:56:00Z">
-        <w:r>
-          <w:t>involved</w:t>
-        </w:r>
-      </w:ins>
-      <w:del w:id="24" w:author="Ian Hussey" w:date="2022-07-29T14:56:00Z">
-        <w:r>
-          <w:delText>to</w:delText>
-        </w:r>
-      </w:del>
+      <w:r>
+        <w:t>involved</w:t>
+      </w:r>
       <w:r>
         <w:t xml:space="preserve"> comparing the proportion of variance attributable to </w:t>
       </w:r>
-      <w:del w:id="25" w:author="Ian Hussey" w:date="2022-07-29T14:56:00Z">
-        <w:r>
-          <w:delText xml:space="preserve">the </w:delText>
-        </w:r>
-      </w:del>
-      <w:ins w:id="26" w:author="Ian Hussey" w:date="2022-07-29T14:57:00Z">
-        <w:r>
-          <w:t xml:space="preserve">the </w:t>
-        </w:r>
-      </w:ins>
-      <w:del w:id="27" w:author="Ian Hussey" w:date="2022-07-29T14:57:00Z">
-        <w:r>
-          <w:delText xml:space="preserve">main </w:delText>
-        </w:r>
-      </w:del>
-      <w:ins w:id="28" w:author="Ian Hussey" w:date="2022-07-29T14:56:00Z">
-        <w:r>
-          <w:t xml:space="preserve">effects </w:t>
-        </w:r>
-      </w:ins>
-      <w:del w:id="29" w:author="Ian Hussey" w:date="2022-07-29T14:57:00Z">
-        <w:r>
-          <w:delText xml:space="preserve">and interaction </w:delText>
-        </w:r>
-      </w:del>
-      <w:r>
-        <w:t>effect</w:t>
-      </w:r>
-      <w:del w:id="30" w:author="Ian Hussey" w:date="2022-07-29T14:57:00Z">
-        <w:r>
-          <w:delText>s</w:delText>
-        </w:r>
-      </w:del>
-      <w:r>
-        <w:t xml:space="preserve"> rather than assessing differences in </w:t>
-      </w:r>
-      <w:del w:id="31" w:author="Ian Hussey" w:date="2022-07-29T14:58:00Z">
-        <w:r>
-          <w:delText xml:space="preserve">estimated </w:delText>
-        </w:r>
-      </w:del>
-      <w:r>
-        <w:t xml:space="preserve">means, only the ANOVA effect sizes are reported. Three different metrics of effect size are reported: </w:t>
+      <w:r>
+        <w:t xml:space="preserve">the effects </w:t>
+      </w:r>
+      <w:r>
+        <w:t xml:space="preserve">effect rather than assessing differences in means, only the ANOVA effect sizes are reported. Three different metrics of effect size are reported: </w:t>
       </w:r>
       <m:oMath>
         <m:sSup>
@@ -1484,47 +1368,15 @@
       <w:r>
         <w:t xml:space="preserve">. All three metrics are reported here to maximize informativeness. Confidence intervals were bootstrapped using the case removal and percentile method with 2000 replications. </w:t>
       </w:r>
-      <w:ins w:id="32" w:author="Ian Hussey" w:date="2022-07-29T14:59:00Z">
-        <w:r>
-          <w:t xml:space="preserve">Point </w:t>
-        </w:r>
-      </w:ins>
-      <w:ins w:id="33" w:author="Ian Hussey" w:date="2022-07-29T15:00:00Z">
-        <w:r>
-          <w:t>estimates</w:t>
-        </w:r>
-      </w:ins>
-      <w:ins w:id="34" w:author="Ian Hussey" w:date="2022-07-29T14:59:00Z">
-        <w:r>
-          <w:t xml:space="preserve"> for effect sizes </w:t>
-        </w:r>
-      </w:ins>
-      <w:ins w:id="35" w:author="Ian Hussey" w:date="2022-07-29T15:00:00Z">
-        <w:r>
-          <w:t>are computed as m</w:t>
-        </w:r>
-      </w:ins>
-      <w:del w:id="36" w:author="Ian Hussey" w:date="2022-07-29T15:00:00Z">
-        <w:r>
-          <w:delText>M</w:delText>
-        </w:r>
-      </w:del>
-      <w:r>
-        <w:t xml:space="preserve">edian bootstrapped estimates </w:t>
-      </w:r>
-      <w:del w:id="37" w:author="Ian Hussey" w:date="2022-07-29T15:00:00Z">
-        <w:r>
-          <w:delText xml:space="preserve">are reported </w:delText>
-        </w:r>
-      </w:del>
-      <w:r>
-        <w:t xml:space="preserve">for robustness. Following standard practice, 90% confidence intervals are reported </w:t>
-      </w:r>
-      <w:ins w:id="38" w:author="Ian Hussey" w:date="2022-07-29T15:00:00Z">
-        <w:r>
-          <w:t xml:space="preserve">rather than 95% confidence intervals </w:t>
-        </w:r>
-      </w:ins>
+      <w:r>
+        <w:t>Point estimates for effect sizes are computed as m</w:t>
+      </w:r>
+      <w:r>
+        <w:t xml:space="preserve">edian bootstrapped estimates for robustness. Following standard practice, 90% confidence intervals are reported </w:t>
+      </w:r>
+      <w:r>
+        <w:t xml:space="preserve">rather than 95% confidence intervals </w:t>
+      </w:r>
       <w:r>
         <w:t xml:space="preserve">on the basis that squared effect sizes can only be positive numbers. </w:t>
       </w:r>
@@ -1572,31 +1424,15 @@
       <w:r>
         <w:t xml:space="preserve"> was the most appropriate effect size to compare in order to make inferences</w:t>
       </w:r>
-      <w:ins w:id="39" w:author="Ian Hussey" w:date="2022-07-29T15:03:00Z">
-        <w:r>
-          <w:t>. I</w:t>
-        </w:r>
-      </w:ins>
-      <w:ins w:id="40" w:author="Ian Hussey" w:date="2022-07-29T15:02:00Z">
-        <w:r>
-          <w:t>ndeed the generalized form of this effect size was created for exactly such purposes.</w:t>
-        </w:r>
-      </w:ins>
-      <w:del w:id="41" w:author="Ian Hussey" w:date="2022-07-29T15:02:00Z">
-        <w:r>
-          <w:delText>.</w:delText>
-        </w:r>
-      </w:del>
-      <w:ins w:id="42" w:author="Ian Hussey" w:date="2022-07-29T15:03:00Z">
-        <w:r>
-          <w:t xml:space="preserve"> </w:t>
-        </w:r>
-      </w:ins>
-      <w:del w:id="43" w:author="Ian Hussey" w:date="2022-07-29T15:03:00Z">
-        <w:r>
-          <w:delText xml:space="preserve"> </w:delText>
-        </w:r>
-      </w:del>
+      <w:r>
+        <w:t>. I</w:t>
+      </w:r>
+      <w:r>
+        <w:t>ndeed the generalized form of this effect size was created for exactly such purposes.</w:t>
+      </w:r>
+      <w:r>
+        <w:t xml:space="preserve"> </w:t>
+      </w:r>
       <w:r>
         <w:t>Results demonstrated that the majority of variance in IRAP effects was explained by the main effect for trial type (</w:t>
       </w:r>
@@ -1631,42 +1467,21 @@
       <w:r>
         <w:t xml:space="preserve"> = 0.</w:t>
       </w:r>
-      <w:ins w:id="44" w:author="Ian Hussey" w:date="2022-07-29T15:04:00Z">
-        <w:r>
-          <w:t>70</w:t>
-        </w:r>
-      </w:ins>
-      <w:del w:id="45" w:author="Ian Hussey" w:date="2022-07-29T15:04:00Z">
-        <w:r>
-          <w:delText>674</w:delText>
-        </w:r>
-      </w:del>
+      <w:r>
+        <w:t>70</w:t>
+      </w:r>
       <w:r>
         <w:t>, 90% CI [0.6</w:t>
       </w:r>
-      <w:ins w:id="46" w:author="Ian Hussey" w:date="2022-07-29T15:04:00Z">
-        <w:r>
-          <w:t>6</w:t>
-        </w:r>
-      </w:ins>
-      <w:del w:id="47" w:author="Ian Hussey" w:date="2022-07-29T15:04:00Z">
-        <w:r>
-          <w:delText>18</w:delText>
-        </w:r>
-      </w:del>
+      <w:r>
+        <w:t>6</w:t>
+      </w:r>
       <w:r>
         <w:t>, 0.7</w:t>
       </w:r>
-      <w:ins w:id="48" w:author="Ian Hussey" w:date="2022-07-29T15:04:00Z">
-        <w:r>
-          <w:t>5</w:t>
-        </w:r>
-      </w:ins>
-      <w:del w:id="49" w:author="Ian Hussey" w:date="2022-07-29T15:04:00Z">
-        <w:r>
-          <w:delText>23</w:delText>
-        </w:r>
-      </w:del>
+      <w:r>
+        <w:t>5</w:t>
+      </w:r>
       <w:r>
         <w:t xml:space="preserve">], </w:t>
       </w:r>
@@ -1709,42 +1524,21 @@
       <w:r>
         <w:t xml:space="preserve"> = 0.2</w:t>
       </w:r>
-      <w:ins w:id="50" w:author="Ian Hussey" w:date="2022-07-29T15:05:00Z">
-        <w:r>
-          <w:t>4</w:t>
-        </w:r>
-      </w:ins>
-      <w:del w:id="51" w:author="Ian Hussey" w:date="2022-07-29T15:05:00Z">
-        <w:r>
-          <w:delText>12</w:delText>
-        </w:r>
-      </w:del>
+      <w:r>
+        <w:t>4</w:t>
+      </w:r>
       <w:r>
         <w:t>, 90% CI [0.</w:t>
       </w:r>
-      <w:ins w:id="52" w:author="Ian Hussey" w:date="2022-07-29T15:05:00Z">
-        <w:r>
-          <w:t>22</w:t>
-        </w:r>
-      </w:ins>
-      <w:del w:id="53" w:author="Ian Hussey" w:date="2022-07-29T15:05:00Z">
-        <w:r>
-          <w:delText>184</w:delText>
-        </w:r>
-      </w:del>
+      <w:r>
+        <w:t>22</w:t>
+      </w:r>
       <w:r>
         <w:t>, 0.2</w:t>
       </w:r>
-      <w:ins w:id="54" w:author="Ian Hussey" w:date="2022-07-29T15:05:00Z">
-        <w:r>
-          <w:t>7</w:t>
-        </w:r>
-      </w:ins>
-      <w:del w:id="55" w:author="Ian Hussey" w:date="2022-07-29T15:05:00Z">
-        <w:r>
-          <w:delText>36</w:delText>
-        </w:r>
-      </w:del>
+      <w:r>
+        <w:t>7</w:t>
+      </w:r>
       <w:r>
         <w:t xml:space="preserve">], </w:t>
       </w:r>
@@ -1787,42 +1581,21 @@
       <w:r>
         <w:t xml:space="preserve"> = 0.1</w:t>
       </w:r>
-      <w:ins w:id="56" w:author="Ian Hussey" w:date="2022-07-29T15:05:00Z">
-        <w:r>
-          <w:t>7</w:t>
-        </w:r>
-      </w:ins>
-      <w:del w:id="57" w:author="Ian Hussey" w:date="2022-07-29T15:05:00Z">
-        <w:r>
-          <w:delText>46</w:delText>
-        </w:r>
-      </w:del>
+      <w:r>
+        <w:t>7</w:t>
+      </w:r>
       <w:r>
         <w:t>, 90% CI [0.1</w:t>
       </w:r>
-      <w:ins w:id="58" w:author="Ian Hussey" w:date="2022-07-29T15:05:00Z">
-        <w:r>
-          <w:t>5</w:t>
-        </w:r>
-      </w:ins>
-      <w:del w:id="59" w:author="Ian Hussey" w:date="2022-07-29T15:05:00Z">
-        <w:r>
-          <w:delText>27</w:delText>
-        </w:r>
-      </w:del>
+      <w:r>
+        <w:t>5</w:t>
+      </w:r>
       <w:r>
         <w:t>, 0.</w:t>
       </w:r>
-      <w:ins w:id="60" w:author="Ian Hussey" w:date="2022-07-29T15:05:00Z">
-        <w:r>
-          <w:t>19</w:t>
-        </w:r>
-      </w:ins>
-      <w:del w:id="61" w:author="Ian Hussey" w:date="2022-07-29T15:05:00Z">
-        <w:r>
-          <w:delText>166</w:delText>
-        </w:r>
-      </w:del>
+      <w:r>
+        <w:t>19</w:t>
+      </w:r>
       <w:r>
         <w:t>]) with only a small fraction explained by either the main effect for domain (</w:t>
       </w:r>
@@ -1855,34 +1628,11 @@
         </m:sSup>
       </m:oMath>
       <w:r>
-        <w:t xml:space="preserve"> = 0.10</w:t>
-      </w:r>
-      <w:del w:id="62" w:author="Ian Hussey" w:date="2022-07-29T15:05:00Z">
-        <w:r>
-          <w:delText>1</w:delText>
-        </w:r>
-      </w:del>
-      <w:r>
-        <w:t>, 90% CI [0.07</w:t>
-      </w:r>
-      <w:del w:id="63" w:author="Ian Hussey" w:date="2022-07-29T15:05:00Z">
-        <w:r>
-          <w:delText>1</w:delText>
-        </w:r>
-      </w:del>
-      <w:r>
-        <w:t>, 0.1</w:t>
-      </w:r>
-      <w:ins w:id="64" w:author="Ian Hussey" w:date="2022-07-29T15:06:00Z">
-        <w:r>
-          <w:t>4</w:t>
-        </w:r>
-      </w:ins>
-      <w:del w:id="65" w:author="Ian Hussey" w:date="2022-07-29T15:06:00Z">
-        <w:r>
-          <w:delText>39</w:delText>
-        </w:r>
-      </w:del>
+        <w:t xml:space="preserve"> = 0.10, 90% CI [0.07, 0.1</w:t>
+      </w:r>
+      <w:r>
+        <w:t>4</w:t>
+      </w:r>
       <w:r>
         <w:t xml:space="preserve">], </w:t>
       </w:r>
@@ -1925,42 +1675,21 @@
       <w:r>
         <w:t xml:space="preserve"> = 0.0</w:t>
       </w:r>
-      <w:ins w:id="66" w:author="Ian Hussey" w:date="2022-07-29T15:06:00Z">
-        <w:r>
-          <w:t>8</w:t>
-        </w:r>
-      </w:ins>
-      <w:del w:id="67" w:author="Ian Hussey" w:date="2022-07-29T15:06:00Z">
-        <w:r>
-          <w:delText>67</w:delText>
-        </w:r>
-      </w:del>
+      <w:r>
+        <w:t>8</w:t>
+      </w:r>
       <w:r>
         <w:t>, 90% CI [0.0</w:t>
       </w:r>
-      <w:ins w:id="68" w:author="Ian Hussey" w:date="2022-07-29T15:06:00Z">
-        <w:r>
-          <w:t>6</w:t>
-        </w:r>
-      </w:ins>
-      <w:del w:id="69" w:author="Ian Hussey" w:date="2022-07-29T15:06:00Z">
-        <w:r>
-          <w:delText>47</w:delText>
-        </w:r>
-      </w:del>
+      <w:r>
+        <w:t>6</w:t>
+      </w:r>
       <w:r>
         <w:t>, 0.</w:t>
       </w:r>
-      <w:ins w:id="70" w:author="Ian Hussey" w:date="2022-07-29T15:06:00Z">
-        <w:r>
-          <w:t>10</w:t>
-        </w:r>
-      </w:ins>
-      <w:del w:id="71" w:author="Ian Hussey" w:date="2022-07-29T15:06:00Z">
-        <w:r>
-          <w:delText>09</w:delText>
-        </w:r>
-      </w:del>
+      <w:r>
+        <w:t>10</w:t>
+      </w:r>
       <w:r>
         <w:t xml:space="preserve">], </w:t>
       </w:r>
@@ -2003,42 +1732,21 @@
       <w:r>
         <w:t xml:space="preserve"> = 0.0</w:t>
       </w:r>
-      <w:ins w:id="72" w:author="Ian Hussey" w:date="2022-07-29T15:06:00Z">
-        <w:r>
-          <w:t>3</w:t>
-        </w:r>
-      </w:ins>
-      <w:del w:id="73" w:author="Ian Hussey" w:date="2022-07-29T15:06:00Z">
-        <w:r>
-          <w:delText>25</w:delText>
-        </w:r>
-      </w:del>
+      <w:r>
+        <w:t>3</w:t>
+      </w:r>
       <w:r>
         <w:t>, 90% CI [0.0</w:t>
       </w:r>
-      <w:ins w:id="74" w:author="Ian Hussey" w:date="2022-07-29T15:06:00Z">
-        <w:r>
-          <w:t>2</w:t>
-        </w:r>
-      </w:ins>
-      <w:del w:id="75" w:author="Ian Hussey" w:date="2022-07-29T15:06:00Z">
-        <w:r>
-          <w:delText>18</w:delText>
-        </w:r>
-      </w:del>
+      <w:r>
+        <w:t>2</w:t>
+      </w:r>
       <w:r>
         <w:t>, 0.0</w:t>
       </w:r>
-      <w:ins w:id="76" w:author="Ian Hussey" w:date="2022-07-29T15:06:00Z">
-        <w:r>
-          <w:t>4</w:t>
-        </w:r>
-      </w:ins>
-      <w:del w:id="77" w:author="Ian Hussey" w:date="2022-07-29T15:06:00Z">
-        <w:r>
-          <w:delText>34</w:delText>
-        </w:r>
-      </w:del>
+      <w:r>
+        <w:t>4</w:t>
+      </w:r>
       <w:r>
         <w:t>]) or the interaction between domain and trial type (</w:t>
       </w:r>
@@ -2073,42 +1781,21 @@
       <w:r>
         <w:t xml:space="preserve"> = 0.</w:t>
       </w:r>
-      <w:ins w:id="78" w:author="Ian Hussey" w:date="2022-07-29T15:06:00Z">
-        <w:r>
-          <w:t>09</w:t>
-        </w:r>
-      </w:ins>
-      <w:del w:id="79" w:author="Ian Hussey" w:date="2022-07-29T15:06:00Z">
-        <w:r>
-          <w:delText>112</w:delText>
-        </w:r>
-      </w:del>
+      <w:r>
+        <w:t>09</w:t>
+      </w:r>
       <w:r>
         <w:t>, 90% CI [0.0</w:t>
       </w:r>
-      <w:ins w:id="80" w:author="Ian Hussey" w:date="2022-07-29T15:07:00Z">
-        <w:r>
-          <w:t>7</w:t>
-        </w:r>
-      </w:ins>
-      <w:del w:id="81" w:author="Ian Hussey" w:date="2022-07-29T15:06:00Z">
-        <w:r>
-          <w:delText>85</w:delText>
-        </w:r>
-      </w:del>
+      <w:r>
+        <w:t>7</w:t>
+      </w:r>
       <w:r>
         <w:t>, 0.1</w:t>
       </w:r>
-      <w:ins w:id="82" w:author="Ian Hussey" w:date="2022-07-29T15:07:00Z">
-        <w:r>
-          <w:t>2</w:t>
-        </w:r>
-      </w:ins>
-      <w:del w:id="83" w:author="Ian Hussey" w:date="2022-07-29T15:07:00Z">
-        <w:r>
-          <w:delText>45</w:delText>
-        </w:r>
-      </w:del>
+      <w:r>
+        <w:t>2</w:t>
+      </w:r>
       <w:r>
         <w:t xml:space="preserve">], </w:t>
       </w:r>
@@ -2149,31 +1836,7 @@
         </m:sSubSup>
       </m:oMath>
       <w:r>
-        <w:t xml:space="preserve"> = 0.04</w:t>
-      </w:r>
-      <w:del w:id="84" w:author="Ian Hussey" w:date="2022-07-29T15:07:00Z">
-        <w:r>
-          <w:delText>3</w:delText>
-        </w:r>
-      </w:del>
-      <w:r>
-        <w:t>, 90% CI [0.03</w:t>
-      </w:r>
-      <w:del w:id="85" w:author="Ian Hussey" w:date="2022-07-29T15:07:00Z">
-        <w:r>
-          <w:delText>2</w:delText>
-        </w:r>
-      </w:del>
-      <w:r>
-        <w:t>, 0.05</w:t>
-      </w:r>
-      <w:del w:id="86" w:author="Ian Hussey" w:date="2022-07-29T15:07:00Z">
-        <w:r>
-          <w:delText>5</w:delText>
-        </w:r>
-      </w:del>
-      <w:r>
-        <w:t xml:space="preserve">], </w:t>
+        <w:t xml:space="preserve"> = 0.04, 90% CI [0.03, 0.05], </w:t>
       </w:r>
       <m:oMath>
         <m:sSubSup>
@@ -2214,60 +1877,17 @@
       <w:r>
         <w:t xml:space="preserve"> = 0.0</w:t>
       </w:r>
-      <w:ins w:id="87" w:author="Ian Hussey" w:date="2022-07-29T15:07:00Z">
-        <w:r>
-          <w:t>3</w:t>
-        </w:r>
-      </w:ins>
-      <w:del w:id="88" w:author="Ian Hussey" w:date="2022-07-29T15:07:00Z">
-        <w:r>
-          <w:delText>1</w:delText>
-        </w:r>
-      </w:del>
-      <w:r>
-        <w:t xml:space="preserve">, 90% CI </w:t>
-      </w:r>
-      <w:del w:id="89" w:author="Ian Hussey" w:date="2022-07-29T15:07:00Z">
-        <w:r>
-          <w:delText xml:space="preserve">= 0.028, </w:delText>
-        </w:r>
-      </w:del>
-      <w:r>
-        <w:t>90% CI [0.02</w:t>
-      </w:r>
-      <w:del w:id="90" w:author="Ian Hussey" w:date="2022-07-29T15:07:00Z">
-        <w:r>
-          <w:delText>1</w:delText>
-        </w:r>
-      </w:del>
-      <w:r>
-        <w:t>, 0.0</w:t>
-      </w:r>
-      <w:ins w:id="91" w:author="Ian Hussey" w:date="2022-07-29T15:07:00Z">
-        <w:r>
-          <w:t>4</w:t>
-        </w:r>
-      </w:ins>
-      <w:del w:id="92" w:author="Ian Hussey" w:date="2022-07-29T15:07:00Z">
-        <w:r>
-          <w:delText>36</w:delText>
-        </w:r>
-      </w:del>
-      <w:r>
-        <w:t>]). Results are illustrated in Figure 1. Results therefore supported the conclusion that variation in the IRAP effects are mostly attributable to a generic pattern among the IRAP trial types</w:t>
-      </w:r>
-      <w:del w:id="93" w:author="Ian Hussey" w:date="2022-07-29T15:09:00Z">
-        <w:r>
-          <w:delText xml:space="preserve"> that is </w:delText>
-        </w:r>
-      </w:del>
-      <w:del w:id="94" w:author="Ian Hussey" w:date="2022-07-29T15:08:00Z">
-        <w:r>
-          <w:delText>demonstrated in all domains</w:delText>
-        </w:r>
-      </w:del>
-      <w:r>
-        <w:t xml:space="preserve">. IRAP </w:t>
+      <w:r>
+        <w:t>3</w:t>
+      </w:r>
+      <w:r>
+        <w:t>, 90% CI 90% CI [0.02, 0.0</w:t>
+      </w:r>
+      <w:r>
+        <w:t>4</w:t>
+      </w:r>
+      <w:r>
+        <w:t xml:space="preserve">]). Results are illustrated in Figure 1. Results therefore supported the conclusion that variation in the IRAP effects are mostly attributable to a generic pattern among the IRAP trial types. IRAP </w:t>
       </w:r>
       <w:r>
         <w:lastRenderedPageBreak/>
@@ -2284,90 +1904,46 @@
         <w:ind w:firstLine="0"/>
         <w:jc w:val="center"/>
       </w:pPr>
-      <w:ins w:id="95" w:author="Ian Hussey" w:date="2022-07-29T15:24:00Z">
-        <w:r>
-          <w:rPr>
-            <w:noProof/>
-          </w:rPr>
-          <w:drawing>
-            <wp:inline distT="0" distB="0" distL="0" distR="0" wp14:anchorId="6B1E2DC8" wp14:editId="5564E20D">
-              <wp:extent cx="2755900" cy="3100705"/>
-              <wp:effectExtent l="0" t="0" r="0" b="0"/>
-              <wp:docPr id="3" name="Picture 3"/>
-              <wp:cNvGraphicFramePr>
-                <a:graphicFrameLocks xmlns:a="http://schemas.openxmlformats.org/drawingml/2006/main" noChangeAspect="1"/>
-              </wp:cNvGraphicFramePr>
-              <a:graphic xmlns:a="http://schemas.openxmlformats.org/drawingml/2006/main">
-                <a:graphicData uri="http://schemas.openxmlformats.org/drawingml/2006/picture">
-                  <pic:pic xmlns:pic="http://schemas.openxmlformats.org/drawingml/2006/picture">
-                    <pic:nvPicPr>
-                      <pic:cNvPr id="3" name="Picture 3"/>
-                      <pic:cNvPicPr/>
-                    </pic:nvPicPr>
-                    <pic:blipFill>
-                      <a:blip r:embed="rId15"/>
-                      <a:stretch>
-                        <a:fillRect/>
-                      </a:stretch>
-                    </pic:blipFill>
-                    <pic:spPr>
-                      <a:xfrm>
-                        <a:off x="0" y="0"/>
-                        <a:ext cx="2755900" cy="3100705"/>
-                      </a:xfrm>
-                      <a:prstGeom prst="rect">
-                        <a:avLst/>
-                      </a:prstGeom>
-                    </pic:spPr>
-                  </pic:pic>
-                </a:graphicData>
-              </a:graphic>
-            </wp:inline>
-          </w:drawing>
-        </w:r>
-      </w:ins>
-      <w:del w:id="96" w:author="Ian Hussey" w:date="2022-07-29T15:24:00Z">
-        <w:r>
-          <w:rPr>
-            <w:noProof/>
-          </w:rPr>
-          <w:drawing>
-            <wp:inline distT="0" distB="0" distL="0" distR="0" wp14:anchorId="5D680D1F" wp14:editId="05B8F94D">
-              <wp:extent cx="2717543" cy="3057236"/>
-              <wp:effectExtent l="0" t="0" r="635" b="3810"/>
-              <wp:docPr id="2" name="Picture 2"/>
-              <wp:cNvGraphicFramePr>
-                <a:graphicFrameLocks xmlns:a="http://schemas.openxmlformats.org/drawingml/2006/main" noChangeAspect="1"/>
-              </wp:cNvGraphicFramePr>
-              <a:graphic xmlns:a="http://schemas.openxmlformats.org/drawingml/2006/main">
-                <a:graphicData uri="http://schemas.openxmlformats.org/drawingml/2006/picture">
-                  <pic:pic xmlns:pic="http://schemas.openxmlformats.org/drawingml/2006/picture">
-                    <pic:nvPicPr>
-                      <pic:cNvPr id="2" name="plot_effect_sizes.pdf"/>
-                      <pic:cNvPicPr/>
-                    </pic:nvPicPr>
-                    <pic:blipFill>
-                      <a:blip r:embed="rId16"/>
-                      <a:stretch>
-                        <a:fillRect/>
-                      </a:stretch>
-                    </pic:blipFill>
-                    <pic:spPr>
-                      <a:xfrm>
-                        <a:off x="0" y="0"/>
-                        <a:ext cx="2787068" cy="3135451"/>
-                      </a:xfrm>
-                      <a:prstGeom prst="rect">
-                        <a:avLst/>
-                      </a:prstGeom>
-                    </pic:spPr>
-                  </pic:pic>
-                </a:graphicData>
-              </a:graphic>
-            </wp:inline>
-          </w:drawing>
-        </w:r>
-      </w:del>
+      <w:r>
+        <w:rPr>
+          <w:noProof/>
+        </w:rPr>
+        <w:drawing>
+          <wp:inline distT="0" distB="0" distL="0" distR="0" wp14:anchorId="6B1E2DC8" wp14:editId="5564E20D">
+            <wp:extent cx="2755900" cy="3100705"/>
+            <wp:effectExtent l="0" t="0" r="0" b="0"/>
+            <wp:docPr id="3" name="Picture 3"/>
+            <wp:cNvGraphicFramePr>
+              <a:graphicFrameLocks xmlns:a="http://schemas.openxmlformats.org/drawingml/2006/main" noChangeAspect="1"/>
+            </wp:cNvGraphicFramePr>
+            <a:graphic xmlns:a="http://schemas.openxmlformats.org/drawingml/2006/main">
+              <a:graphicData uri="http://schemas.openxmlformats.org/drawingml/2006/picture">
+                <pic:pic xmlns:pic="http://schemas.openxmlformats.org/drawingml/2006/picture">
+                  <pic:nvPicPr>
+                    <pic:cNvPr id="3" name="Picture 3"/>
+                    <pic:cNvPicPr/>
+                  </pic:nvPicPr>
+                  <pic:blipFill>
+                    <a:blip r:embed="rId15"/>
+                    <a:stretch>
+                      <a:fillRect/>
+                    </a:stretch>
+                  </pic:blipFill>
+                  <pic:spPr>
+                    <a:xfrm>
+                      <a:off x="0" y="0"/>
+                      <a:ext cx="2755900" cy="3100705"/>
+                    </a:xfrm>
+                    <a:prstGeom prst="rect">
+                      <a:avLst/>
+                    </a:prstGeom>
+                  </pic:spPr>
+                </pic:pic>
+              </a:graphicData>
+            </a:graphic>
+          </wp:inline>
+        </w:drawing>
+      </w:r>
     </w:p>
     <w:p>
       <w:pPr>
@@ -2451,42 +2027,21 @@
       <w:r>
         <w:t xml:space="preserve"> = 0.</w:t>
       </w:r>
-      <w:ins w:id="97" w:author="Ian Hussey" w:date="2022-07-29T15:10:00Z">
-        <w:r>
-          <w:t>34</w:t>
-        </w:r>
-      </w:ins>
-      <w:del w:id="98" w:author="Ian Hussey" w:date="2022-07-29T15:10:00Z">
-        <w:r>
-          <w:delText>11</w:delText>
-        </w:r>
-      </w:del>
+      <w:r>
+        <w:t>34</w:t>
+      </w:r>
       <w:r>
         <w:t>, 95% CI = [0.</w:t>
       </w:r>
-      <w:ins w:id="99" w:author="Ian Hussey" w:date="2022-07-29T15:10:00Z">
-        <w:r>
-          <w:t>3</w:t>
-        </w:r>
-      </w:ins>
-      <w:del w:id="100" w:author="Ian Hussey" w:date="2022-07-29T15:10:00Z">
-        <w:r>
-          <w:delText>1</w:delText>
-        </w:r>
-      </w:del>
+      <w:r>
+        <w:t>3</w:t>
+      </w:r>
       <w:r>
         <w:t>0, 0.</w:t>
       </w:r>
-      <w:ins w:id="101" w:author="Ian Hussey" w:date="2022-07-29T15:11:00Z">
-        <w:r>
-          <w:t>38</w:t>
-        </w:r>
-      </w:ins>
-      <w:del w:id="102" w:author="Ian Hussey" w:date="2022-07-29T15:11:00Z">
-        <w:r>
-          <w:delText>13</w:delText>
-        </w:r>
-      </w:del>
+      <w:r>
+        <w:t>38</w:t>
+      </w:r>
       <w:r>
         <w:t xml:space="preserve">], </w:t>
       </w:r>
@@ -2508,42 +2063,21 @@
       <w:r>
         <w:t xml:space="preserve"> = 0.</w:t>
       </w:r>
-      <w:ins w:id="103" w:author="Ian Hussey" w:date="2022-07-29T15:10:00Z">
-        <w:r>
-          <w:t>14</w:t>
-        </w:r>
-      </w:ins>
-      <w:del w:id="104" w:author="Ian Hussey" w:date="2022-07-29T15:10:00Z">
-        <w:r>
-          <w:delText>05</w:delText>
-        </w:r>
-      </w:del>
+      <w:r>
+        <w:t>14</w:t>
+      </w:r>
       <w:r>
         <w:t>, 95% CI = [0.0</w:t>
       </w:r>
-      <w:ins w:id="105" w:author="Ian Hussey" w:date="2022-07-29T15:10:00Z">
-        <w:r>
-          <w:t>6</w:t>
-        </w:r>
-      </w:ins>
-      <w:del w:id="106" w:author="Ian Hussey" w:date="2022-07-29T15:10:00Z">
-        <w:r>
-          <w:delText>3</w:delText>
-        </w:r>
-      </w:del>
+      <w:r>
+        <w:t>6</w:t>
+      </w:r>
       <w:r>
         <w:t>, 0.</w:t>
       </w:r>
-      <w:ins w:id="107" w:author="Ian Hussey" w:date="2022-07-29T15:11:00Z">
-        <w:r>
-          <w:t>21</w:t>
-        </w:r>
-      </w:ins>
-      <w:del w:id="108" w:author="Ian Hussey" w:date="2022-07-29T15:11:00Z">
-        <w:r>
-          <w:delText>06</w:delText>
-        </w:r>
-      </w:del>
+      <w:r>
+        <w:t>21</w:t>
+      </w:r>
       <w:r>
         <w:t xml:space="preserve">], </w:t>
       </w:r>
@@ -2565,42 +2099,21 @@
       <w:r>
         <w:t xml:space="preserve"> = -0.</w:t>
       </w:r>
-      <w:ins w:id="109" w:author="Ian Hussey" w:date="2022-07-29T15:10:00Z">
-        <w:r>
-          <w:t>20</w:t>
-        </w:r>
-      </w:ins>
-      <w:del w:id="110" w:author="Ian Hussey" w:date="2022-07-29T15:10:00Z">
-        <w:r>
-          <w:delText>06</w:delText>
-        </w:r>
-      </w:del>
+      <w:r>
+        <w:t>20</w:t>
+      </w:r>
       <w:r>
         <w:t>, 95% CI = [-0.</w:t>
       </w:r>
-      <w:ins w:id="111" w:author="Ian Hussey" w:date="2022-07-29T15:10:00Z">
-        <w:r>
-          <w:t>28</w:t>
-        </w:r>
-      </w:ins>
-      <w:del w:id="112" w:author="Ian Hussey" w:date="2022-07-29T15:10:00Z">
-        <w:r>
-          <w:delText>08</w:delText>
-        </w:r>
-      </w:del>
+      <w:r>
+        <w:t>28</w:t>
+      </w:r>
       <w:r>
         <w:t>, -0.</w:t>
       </w:r>
-      <w:ins w:id="113" w:author="Ian Hussey" w:date="2022-07-29T15:11:00Z">
-        <w:r>
-          <w:t>12</w:t>
-        </w:r>
-      </w:ins>
-      <w:del w:id="114" w:author="Ian Hussey" w:date="2022-07-29T15:11:00Z">
-        <w:r>
-          <w:delText>05</w:delText>
-        </w:r>
-      </w:del>
+      <w:r>
+        <w:t>12</w:t>
+      </w:r>
       <w:r>
         <w:t xml:space="preserve">], </w:t>
       </w:r>
@@ -2622,50 +2135,27 @@
       <w:r>
         <w:t xml:space="preserve"> = 0.0</w:t>
       </w:r>
-      <w:ins w:id="115" w:author="Ian Hussey" w:date="2022-07-29T15:10:00Z">
-        <w:r>
-          <w:t>2</w:t>
-        </w:r>
-      </w:ins>
-      <w:del w:id="116" w:author="Ian Hussey" w:date="2022-07-29T15:10:00Z">
-        <w:r>
-          <w:delText>1</w:delText>
-        </w:r>
-      </w:del>
+      <w:r>
+        <w:t>2</w:t>
+      </w:r>
       <w:r>
         <w:t>, 95% CI = [</w:t>
       </w:r>
-      <w:ins w:id="117" w:author="Ian Hussey" w:date="2022-07-29T15:11:00Z">
-        <w:r>
-          <w:t>-</w:t>
-        </w:r>
-      </w:ins>
+      <w:r>
+        <w:t>-</w:t>
+      </w:r>
       <w:r>
         <w:t>0.0</w:t>
       </w:r>
-      <w:ins w:id="118" w:author="Ian Hussey" w:date="2022-07-29T15:10:00Z">
-        <w:r>
-          <w:t>6</w:t>
-        </w:r>
-      </w:ins>
-      <w:del w:id="119" w:author="Ian Hussey" w:date="2022-07-29T15:10:00Z">
-        <w:r>
-          <w:delText>0</w:delText>
-        </w:r>
-      </w:del>
+      <w:r>
+        <w:t>6</w:t>
+      </w:r>
       <w:r>
         <w:t>, 0.0</w:t>
       </w:r>
-      <w:ins w:id="120" w:author="Ian Hussey" w:date="2022-07-29T15:11:00Z">
-        <w:r>
-          <w:t>9</w:t>
-        </w:r>
-      </w:ins>
-      <w:del w:id="121" w:author="Ian Hussey" w:date="2022-07-29T15:11:00Z">
-        <w:r>
-          <w:delText>2</w:delText>
-        </w:r>
-      </w:del>
+      <w:r>
+        <w:t>9</w:t>
+      </w:r>
       <w:r>
         <w:t xml:space="preserve">], </w:t>
       </w:r>
@@ -2692,29 +2182,18 @@
       <w:r>
         <w:t xml:space="preserve"> = 19), no meaningful quantitative analyses could be conducted to compare known words (i.e., all data from the attitude domains analyzed previously) and non-word stimuli. </w:t>
       </w:r>
-      <w:ins w:id="122" w:author="Ian Hussey" w:date="2022-07-29T15:12:00Z">
-        <w:r>
-          <w:t xml:space="preserve">Nonetheless, visual </w:t>
-        </w:r>
-      </w:ins>
-      <w:ins w:id="123" w:author="Ian Hussey" w:date="2022-07-29T15:25:00Z">
-        <w:r>
-          <w:t>inspection</w:t>
-        </w:r>
-      </w:ins>
-      <w:ins w:id="124" w:author="Ian Hussey" w:date="2022-07-29T15:12:00Z">
-        <w:r>
-          <w:t xml:space="preserve"> of the plot reveals a strikingly similar pattern between the trial types, despite one set of </w:t>
-        </w:r>
-        <w:r>
-          <w:t>IRAPs supposedly mea</w:t>
-        </w:r>
-      </w:ins>
-      <w:ins w:id="125" w:author="Ian Hussey" w:date="2022-07-29T15:13:00Z">
-        <w:r>
-          <w:t xml:space="preserve">suring attitudes to a set of domains, and the other employing nonsense words. </w:t>
-        </w:r>
-      </w:ins>
+      <w:r>
+        <w:t xml:space="preserve">Nonetheless, visual </w:t>
+      </w:r>
+      <w:r>
+        <w:t>inspection</w:t>
+      </w:r>
+      <w:r>
+        <w:t xml:space="preserve"> of the plot reveals a strikingly similar pattern between the trial types, despite one set of </w:t>
+      </w:r>
+      <w:r>
+        <w:t xml:space="preserve">IRAPs supposedly measuring attitudes to a set of domains, and the other employing nonsense words. </w:t>
+      </w:r>
     </w:p>
     <w:p>
       <w:r>
@@ -2775,90 +2254,46 @@
       <w:pPr>
         <w:ind w:firstLine="0"/>
       </w:pPr>
-      <w:ins w:id="126" w:author="Ian Hussey" w:date="2022-07-29T15:25:00Z">
-        <w:r>
-          <w:rPr>
-            <w:noProof/>
-          </w:rPr>
-          <w:drawing>
-            <wp:inline distT="0" distB="0" distL="0" distR="0" wp14:anchorId="112C9B48" wp14:editId="525E468A">
-              <wp:extent cx="2755900" cy="3215005"/>
-              <wp:effectExtent l="0" t="0" r="0" b="0"/>
-              <wp:docPr id="4" name="Picture 4"/>
-              <wp:cNvGraphicFramePr>
-                <a:graphicFrameLocks xmlns:a="http://schemas.openxmlformats.org/drawingml/2006/main" noChangeAspect="1"/>
-              </wp:cNvGraphicFramePr>
-              <a:graphic xmlns:a="http://schemas.openxmlformats.org/drawingml/2006/main">
-                <a:graphicData uri="http://schemas.openxmlformats.org/drawingml/2006/picture">
-                  <pic:pic xmlns:pic="http://schemas.openxmlformats.org/drawingml/2006/picture">
-                    <pic:nvPicPr>
-                      <pic:cNvPr id="4" name="Picture 4"/>
-                      <pic:cNvPicPr/>
-                    </pic:nvPicPr>
-                    <pic:blipFill>
-                      <a:blip r:embed="rId17"/>
-                      <a:stretch>
-                        <a:fillRect/>
-                      </a:stretch>
-                    </pic:blipFill>
-                    <pic:spPr>
-                      <a:xfrm>
-                        <a:off x="0" y="0"/>
-                        <a:ext cx="2755900" cy="3215005"/>
-                      </a:xfrm>
-                      <a:prstGeom prst="rect">
-                        <a:avLst/>
-                      </a:prstGeom>
-                    </pic:spPr>
-                  </pic:pic>
-                </a:graphicData>
-              </a:graphic>
-            </wp:inline>
-          </w:drawing>
-        </w:r>
-      </w:ins>
-      <w:del w:id="127" w:author="Ian Hussey" w:date="2022-07-29T15:25:00Z">
-        <w:r>
-          <w:rPr>
-            <w:noProof/>
-          </w:rPr>
-          <w:drawing>
-            <wp:inline distT="0" distB="0" distL="0" distR="0" wp14:anchorId="436532E3" wp14:editId="4808077B">
-              <wp:extent cx="2751198" cy="3209731"/>
-              <wp:effectExtent l="0" t="0" r="5080" b="3810"/>
-              <wp:docPr id="1" name="Picture 1"/>
-              <wp:cNvGraphicFramePr>
-                <a:graphicFrameLocks xmlns:a="http://schemas.openxmlformats.org/drawingml/2006/main" noChangeAspect="1"/>
-              </wp:cNvGraphicFramePr>
-              <a:graphic xmlns:a="http://schemas.openxmlformats.org/drawingml/2006/main">
-                <a:graphicData uri="http://schemas.openxmlformats.org/drawingml/2006/picture">
-                  <pic:pic xmlns:pic="http://schemas.openxmlformats.org/drawingml/2006/picture">
-                    <pic:nvPicPr>
-                      <pic:cNvPr id="1" name="plot_generic_pattern_1.pdf"/>
-                      <pic:cNvPicPr/>
-                    </pic:nvPicPr>
-                    <pic:blipFill>
-                      <a:blip r:embed="rId18"/>
-                      <a:stretch>
-                        <a:fillRect/>
-                      </a:stretch>
-                    </pic:blipFill>
-                    <pic:spPr>
-                      <a:xfrm>
-                        <a:off x="0" y="0"/>
-                        <a:ext cx="2780814" cy="3244283"/>
-                      </a:xfrm>
-                      <a:prstGeom prst="rect">
-                        <a:avLst/>
-                      </a:prstGeom>
-                    </pic:spPr>
-                  </pic:pic>
-                </a:graphicData>
-              </a:graphic>
-            </wp:inline>
-          </w:drawing>
-        </w:r>
-      </w:del>
+      <w:r>
+        <w:rPr>
+          <w:noProof/>
+        </w:rPr>
+        <w:drawing>
+          <wp:inline distT="0" distB="0" distL="0" distR="0" wp14:anchorId="112C9B48" wp14:editId="525E468A">
+            <wp:extent cx="2755900" cy="3215005"/>
+            <wp:effectExtent l="0" t="0" r="0" b="0"/>
+            <wp:docPr id="4" name="Picture 4"/>
+            <wp:cNvGraphicFramePr>
+              <a:graphicFrameLocks xmlns:a="http://schemas.openxmlformats.org/drawingml/2006/main" noChangeAspect="1"/>
+            </wp:cNvGraphicFramePr>
+            <a:graphic xmlns:a="http://schemas.openxmlformats.org/drawingml/2006/main">
+              <a:graphicData uri="http://schemas.openxmlformats.org/drawingml/2006/picture">
+                <pic:pic xmlns:pic="http://schemas.openxmlformats.org/drawingml/2006/picture">
+                  <pic:nvPicPr>
+                    <pic:cNvPr id="4" name="Picture 4"/>
+                    <pic:cNvPicPr/>
+                  </pic:nvPicPr>
+                  <pic:blipFill>
+                    <a:blip r:embed="rId16"/>
+                    <a:stretch>
+                      <a:fillRect/>
+                    </a:stretch>
+                  </pic:blipFill>
+                  <pic:spPr>
+                    <a:xfrm>
+                      <a:off x="0" y="0"/>
+                      <a:ext cx="2755900" cy="3215005"/>
+                    </a:xfrm>
+                    <a:prstGeom prst="rect">
+                      <a:avLst/>
+                    </a:prstGeom>
+                  </pic:spPr>
+                </pic:pic>
+              </a:graphicData>
+            </a:graphic>
+          </wp:inline>
+        </w:drawing>
+      </w:r>
     </w:p>
     <w:p>
       <w:pPr>
@@ -2897,98 +2332,51 @@
       <w:pPr>
         <w:ind w:firstLine="0"/>
       </w:pPr>
-      <w:ins w:id="128" w:author="Ian Hussey" w:date="2022-07-29T15:25:00Z">
-        <w:r>
-          <w:rPr>
-            <w:noProof/>
-          </w:rPr>
-          <w:lastRenderedPageBreak/>
-          <w:drawing>
-            <wp:inline distT="0" distB="0" distL="0" distR="0" wp14:anchorId="34BB1E94" wp14:editId="7CC5EC60">
-              <wp:extent cx="2755900" cy="1929130"/>
-              <wp:effectExtent l="0" t="0" r="0" b="0"/>
-              <wp:docPr id="7" name="Picture 7"/>
-              <wp:cNvGraphicFramePr>
-                <a:graphicFrameLocks xmlns:a="http://schemas.openxmlformats.org/drawingml/2006/main" noChangeAspect="1"/>
-              </wp:cNvGraphicFramePr>
-              <a:graphic xmlns:a="http://schemas.openxmlformats.org/drawingml/2006/main">
-                <a:graphicData uri="http://schemas.openxmlformats.org/drawingml/2006/picture">
-                  <pic:pic xmlns:pic="http://schemas.openxmlformats.org/drawingml/2006/picture">
-                    <pic:nvPicPr>
-                      <pic:cNvPr id="7" name="Picture 7"/>
-                      <pic:cNvPicPr/>
-                    </pic:nvPicPr>
-                    <pic:blipFill>
-                      <a:blip r:embed="rId19"/>
-                      <a:stretch>
-                        <a:fillRect/>
-                      </a:stretch>
-                    </pic:blipFill>
-                    <pic:spPr>
-                      <a:xfrm>
-                        <a:off x="0" y="0"/>
-                        <a:ext cx="2755900" cy="1929130"/>
-                      </a:xfrm>
-                      <a:prstGeom prst="rect">
-                        <a:avLst/>
-                      </a:prstGeom>
-                    </pic:spPr>
-                  </pic:pic>
-                </a:graphicData>
-              </a:graphic>
-            </wp:inline>
-          </w:drawing>
-        </w:r>
-      </w:ins>
-      <w:del w:id="129" w:author="Ian Hussey" w:date="2022-07-29T15:25:00Z">
-        <w:r>
-          <w:rPr>
-            <w:noProof/>
-          </w:rPr>
-          <w:drawing>
-            <wp:inline distT="0" distB="0" distL="0" distR="0" wp14:anchorId="6A3CB922" wp14:editId="56601446">
-              <wp:extent cx="2743200" cy="1920240"/>
-              <wp:effectExtent l="0" t="0" r="0" b="0"/>
-              <wp:docPr id="5" name="Picture 5"/>
-              <wp:cNvGraphicFramePr>
-                <a:graphicFrameLocks xmlns:a="http://schemas.openxmlformats.org/drawingml/2006/main" noChangeAspect="1"/>
-              </wp:cNvGraphicFramePr>
-              <a:graphic xmlns:a="http://schemas.openxmlformats.org/drawingml/2006/main">
-                <a:graphicData uri="http://schemas.openxmlformats.org/drawingml/2006/picture">
-                  <pic:pic xmlns:pic="http://schemas.openxmlformats.org/drawingml/2006/picture">
-                    <pic:nvPicPr>
-                      <pic:cNvPr id="5" name="plot_generic_pattern_2.pdf"/>
-                      <pic:cNvPicPr/>
-                    </pic:nvPicPr>
-                    <pic:blipFill>
-                      <a:blip r:embed="rId20"/>
-                      <a:stretch>
-                        <a:fillRect/>
-                      </a:stretch>
-                    </pic:blipFill>
-                    <pic:spPr>
-                      <a:xfrm>
-                        <a:off x="0" y="0"/>
-                        <a:ext cx="2768219" cy="1937753"/>
-                      </a:xfrm>
-                      <a:prstGeom prst="rect">
-                        <a:avLst/>
-                      </a:prstGeom>
-                    </pic:spPr>
-                  </pic:pic>
-                </a:graphicData>
-              </a:graphic>
-            </wp:inline>
-          </w:drawing>
-        </w:r>
-      </w:del>
+      <w:r>
+        <w:rPr>
+          <w:noProof/>
+        </w:rPr>
+        <w:lastRenderedPageBreak/>
+        <w:drawing>
+          <wp:inline distT="0" distB="0" distL="0" distR="0" wp14:anchorId="34BB1E94" wp14:editId="7CC5EC60">
+            <wp:extent cx="2755900" cy="1929130"/>
+            <wp:effectExtent l="0" t="0" r="0" b="0"/>
+            <wp:docPr id="7" name="Picture 7"/>
+            <wp:cNvGraphicFramePr>
+              <a:graphicFrameLocks xmlns:a="http://schemas.openxmlformats.org/drawingml/2006/main" noChangeAspect="1"/>
+            </wp:cNvGraphicFramePr>
+            <a:graphic xmlns:a="http://schemas.openxmlformats.org/drawingml/2006/main">
+              <a:graphicData uri="http://schemas.openxmlformats.org/drawingml/2006/picture">
+                <pic:pic xmlns:pic="http://schemas.openxmlformats.org/drawingml/2006/picture">
+                  <pic:nvPicPr>
+                    <pic:cNvPr id="7" name="Picture 7"/>
+                    <pic:cNvPicPr/>
+                  </pic:nvPicPr>
+                  <pic:blipFill>
+                    <a:blip r:embed="rId17"/>
+                    <a:stretch>
+                      <a:fillRect/>
+                    </a:stretch>
+                  </pic:blipFill>
+                  <pic:spPr>
+                    <a:xfrm>
+                      <a:off x="0" y="0"/>
+                      <a:ext cx="2755900" cy="1929130"/>
+                    </a:xfrm>
+                    <a:prstGeom prst="rect">
+                      <a:avLst/>
+                    </a:prstGeom>
+                  </pic:spPr>
+                </pic:pic>
+              </a:graphicData>
+            </a:graphic>
+          </wp:inline>
+        </w:drawing>
+      </w:r>
     </w:p>
     <w:p>
       <w:pPr>
         <w:pStyle w:val="figuretitles"/>
-        <w:rPr>
-          <w:ins w:id="130" w:author="Ian Hussey" w:date="2022-07-29T15:14:00Z"/>
-        </w:rPr>
       </w:pPr>
       <w:r>
         <w:rPr>
@@ -3199,79 +2587,6 @@
       <w:r>
         <w:t xml:space="preserve"> concluded that normative participants demonstrated counter-intuitive positive evaluations of death. In light of the generic pattern among IRAP effects, it would be more accurate – and less interesting – to characterize these results merely as ‘the generic pattern among IRAP effects was observed’, with no reference to what this might say about the original domain of interest.</w:t>
       </w:r>
-    </w:p>
-    <w:p>
-      <w:pPr>
-        <w:rPr>
-          <w:del w:id="131" w:author="Ian Hussey" w:date="2022-07-29T15:28:00Z"/>
-        </w:rPr>
-        <w:pPrChange w:id="132" w:author="Ian Hussey" w:date="2022-07-29T15:28:00Z">
-          <w:pPr/>
-        </w:pPrChange>
-      </w:pPr>
-      <w:r>
-        <w:t>The existence of a generic pattern has significant implications for how the results of past and future IRAP studies should be interpreted. Indeed, many of the conclusions made in the published literature may be undermined or invalidated</w:t>
-      </w:r>
-      <w:ins w:id="133" w:author="Ian Hussey" w:date="2022-07-29T15:35:00Z">
-        <w:r>
-          <w:t xml:space="preserve"> due to the confound that the generic pattern represents</w:t>
-        </w:r>
-      </w:ins>
-      <w:r>
-        <w:t xml:space="preserve">. To understand why this is the case, consider that, by definition, the generic pattern means that non-zero IRAP effects are likely to be observed regardless of whether participants possess attitudes or learning histories that would previously be expected to be the source of such IRAP effects. As such, the presence of IRAP effects – that is, </w:t>
-      </w:r>
-      <w:r>
-        <w:rPr>
-          <w:i/>
-        </w:rPr>
-        <w:t>D</w:t>
-      </w:r>
-      <w:r>
-        <w:t xml:space="preserve"> scores that are significantly different from zero – cannot reasonably be equated with evidence for implicit attitudes (i.e., at the cognitive level of analysis) or learning histories involving the category stimuli (i.e., at the behavioural analytic-abstractive level). Analyses that treat </w:t>
-      </w:r>
-      <w:r>
-        <w:rPr>
-          <w:i/>
-        </w:rPr>
-        <w:t>D</w:t>
-      </w:r>
-      <w:r>
-        <w:t xml:space="preserve"> = zero as a reference point, even tacitly, will therefore produce false or invalid domain level inferences. Somewhat unfortunately, this concern about the validity of </w:t>
-      </w:r>
-      <w:del w:id="134" w:author="Ian Hussey" w:date="2022-07-29T15:35:00Z">
-        <w:r>
-          <w:delText xml:space="preserve">conclusions when a </w:delText>
-        </w:r>
-        <w:r>
-          <w:rPr>
-            <w:i/>
-          </w:rPr>
-          <w:delText>D</w:delText>
-        </w:r>
-        <w:r>
-          <w:delText xml:space="preserve"> score at or near zero is treated as meaningful have been around as long as the IRAP itself </w:delText>
-        </w:r>
-      </w:del>
-      <w:del w:id="135" w:author="Ian Hussey" w:date="2022-07-29T15:28:00Z">
-        <w:r>
-          <w:fldChar w:fldCharType="begin"/>
-        </w:r>
-        <w:r>
-          <w:delInstrText xml:space="preserve"> ADDIN ZOTERO_ITEM CSL_CITATION {"citationID":"wRCyzb2a","properties":{"formattedCitation":"(Blanton &amp; Jaccard, 2006)","plainCitation":"(Blanton &amp; Jaccard, 2006)","noteIndex":0},"citationItems":[{"id":2487,"uris":["http://zotero.org/users/1687755/items/93I2KEZQ"],"itemData":{"id":2487,"type":"article-journal","container-title":"American Psychologist","DOI":"10.1037/0003-066X.61.1.27","ISSN":"1935-990X, 0003-066X","issue":"1","language":"en","page":"27-41","source":"CrossRef","title":"Arbitrary metrics in psychology","volume":"61","author":[{"family":"Blanton","given":"Hart"},{"family":"Jaccard","given":"James"}],"issued":{"date-parts":[["2006"]]}}}],"schema":"https://github.com/citation-style-language/schema/raw/master/csl-citation.json"} </w:delInstrText>
-        </w:r>
-        <w:r>
-          <w:fldChar w:fldCharType="separate"/>
-        </w:r>
-        <w:r>
-          <w:delText>(Blanton &amp; Jaccard, 2006)</w:delText>
-        </w:r>
-        <w:r>
-          <w:fldChar w:fldCharType="end"/>
-        </w:r>
-        <w:r>
-          <w:delText>. However, these have previously been conceptual arguments, where the current work is empirical.</w:delText>
-        </w:r>
-      </w:del>
     </w:p>
     <w:p>
       <w:pPr>
@@ -3284,29 +2599,33 @@
           <w:docGrid w:linePitch="360"/>
         </w:sectPr>
       </w:pPr>
-      <w:del w:id="136" w:author="Ian Hussey" w:date="2022-07-29T15:28:00Z">
-        <w:r>
-          <w:delText xml:space="preserve">In order to explicate which specific types of analyses and conclusions are impacted by the presence of the generic pattern among IRAP effects, we discuss each of the most common forms of analysis of IRAP </w:delText>
-        </w:r>
-        <w:r>
-          <w:rPr>
-            <w:color w:val="000000" w:themeColor="text1"/>
-          </w:rPr>
-          <w:delText xml:space="preserve">data in turn. Table 1 provides a summary of the most common comparisons, research questions, analytic methods, and inferences from IRAP data, and the validity of such conclusions in light of the generic pattern. Figure </w:delText>
-        </w:r>
-        <w:r>
-          <w:rPr>
-            <w:color w:val="000000" w:themeColor="text1"/>
-          </w:rPr>
-          <w:delText>4</w:delText>
-        </w:r>
-        <w:r>
-          <w:rPr>
-            <w:color w:val="000000" w:themeColor="text1"/>
-          </w:rPr>
-          <w:delText xml:space="preserve"> uses results from a hypothetical between-groups IRAP study to illustrates some of these common comparisons and the validity of their domain level conclusions.</w:delText>
-        </w:r>
-      </w:del>
+      <w:r>
+        <w:t>The existence of a generic pattern has significant implications for how the results of past and future IRAP studies should be interpreted. Indeed, many of the conclusions made in the published literature may be undermined or invalidated</w:t>
+      </w:r>
+      <w:r>
+        <w:t xml:space="preserve"> due to the confound that the generic pattern represents</w:t>
+      </w:r>
+      <w:r>
+        <w:t xml:space="preserve">. To understand why this is the case, consider that, by definition, the generic pattern means that non-zero IRAP effects are likely to be observed regardless of whether participants possess attitudes or learning histories that would previously be expected to be the source of such IRAP effects. As such, the presence of IRAP effects – that is, </w:t>
+      </w:r>
+      <w:r>
+        <w:rPr>
+          <w:i/>
+        </w:rPr>
+        <w:t>D</w:t>
+      </w:r>
+      <w:r>
+        <w:t xml:space="preserve"> scores that are significantly different from zero – cannot reasonably be equated with evidence for implicit attitudes (i.e., at the cognitive level of analysis) or learning histories involving the category stimuli (i.e., at the behavioural analytic-abstractive level). Analyses that treat </w:t>
+      </w:r>
+      <w:r>
+        <w:rPr>
+          <w:i/>
+        </w:rPr>
+        <w:t>D</w:t>
+      </w:r>
+      <w:r>
+        <w:t xml:space="preserve"> = zero as a reference point, even tacitly, will therefore produce false or invalid domain level inferences. Somewhat unfortunately, this concern about the validity of </w:t>
+      </w:r>
     </w:p>
     <w:p>
       <w:pPr>
@@ -4735,143 +4054,77 @@
       <w:pPr>
         <w:ind w:firstLine="0"/>
         <w:rPr>
-          <w:ins w:id="137" w:author="Ian Hussey" w:date="2022-07-29T15:29:00Z"/>
           <w:color w:val="FF0000"/>
-          <w:rPrChange w:id="138" w:author="Ian Hussey" w:date="2022-07-29T15:29:00Z">
-            <w:rPr>
-              <w:ins w:id="139" w:author="Ian Hussey" w:date="2022-07-29T15:29:00Z"/>
-            </w:rPr>
-          </w:rPrChange>
-        </w:rPr>
-        <w:pPrChange w:id="140" w:author="Ian Hussey" w:date="2022-07-29T15:29:00Z">
-          <w:pPr/>
-        </w:pPrChange>
-      </w:pPr>
-      <w:ins w:id="141" w:author="Ian Hussey" w:date="2022-07-29T15:35:00Z">
-        <w:r>
-          <w:lastRenderedPageBreak/>
-          <w:t xml:space="preserve">conclusions when a </w:t>
-        </w:r>
-        <w:r>
-          <w:rPr>
-            <w:i/>
-          </w:rPr>
-          <w:t>D</w:t>
-        </w:r>
-        <w:r>
-          <w:t xml:space="preserve"> score at or near zero is treated as meaningful have been around as long as the IRAP itself </w:t>
-        </w:r>
-      </w:ins>
-      <w:del w:id="142" w:author="Ian Hussey" w:date="2022-07-29T15:29:00Z">
-        <w:r>
-          <w:rPr>
-            <w:noProof/>
-            <w:color w:val="FF0000"/>
-          </w:rPr>
-          <w:drawing>
-            <wp:inline distT="0" distB="0" distL="0" distR="0" wp14:anchorId="32A02D91" wp14:editId="7A663A46">
-              <wp:extent cx="2755075" cy="1607127"/>
-              <wp:effectExtent l="0" t="0" r="1270" b="6350"/>
-              <wp:docPr id="6" name="Picture 6"/>
-              <wp:cNvGraphicFramePr>
-                <a:graphicFrameLocks xmlns:a="http://schemas.openxmlformats.org/drawingml/2006/main" noChangeAspect="1"/>
-              </wp:cNvGraphicFramePr>
-              <a:graphic xmlns:a="http://schemas.openxmlformats.org/drawingml/2006/main">
-                <a:graphicData uri="http://schemas.openxmlformats.org/drawingml/2006/picture">
-                  <pic:pic xmlns:pic="http://schemas.openxmlformats.org/drawingml/2006/picture">
-                    <pic:nvPicPr>
-                      <pic:cNvPr id="6" name="plot_recommendations.pdf"/>
-                      <pic:cNvPicPr/>
-                    </pic:nvPicPr>
-                    <pic:blipFill>
-                      <a:blip r:embed="rId21"/>
-                      <a:stretch>
-                        <a:fillRect/>
-                      </a:stretch>
-                    </pic:blipFill>
-                    <pic:spPr>
-                      <a:xfrm>
-                        <a:off x="0" y="0"/>
-                        <a:ext cx="2767978" cy="1614654"/>
-                      </a:xfrm>
-                      <a:prstGeom prst="rect">
-                        <a:avLst/>
-                      </a:prstGeom>
-                    </pic:spPr>
-                  </pic:pic>
-                </a:graphicData>
-              </a:graphic>
-            </wp:inline>
-          </w:drawing>
-        </w:r>
-      </w:del>
-      <w:ins w:id="143" w:author="Ian Hussey" w:date="2022-07-29T15:29:00Z">
-        <w:r>
-          <w:fldChar w:fldCharType="begin"/>
-        </w:r>
-        <w:r>
-          <w:instrText xml:space="preserve"> ADDIN ZOTERO_ITEM CSL_CITATION {"citationID":"wRCyzb2a","properties":{"formattedCitation":"(Blanton &amp; Jaccard, 2006)","plainCitation":"(Blanton &amp; Jaccard, 2006)","noteIndex":0},"citationItems":[{"id":2487,"uris":["http://zotero.org/users/1687755/items/93I2KEZQ"],"itemData":{"id":2487,"type":"article-journal","container-title":"American Psychologist","DOI":"10.1037/0003-066X.61.1.27","ISSN":"1935-990X, 0003-066X","issue":"1","language":"en","page":"27-41","source":"CrossRef","title":"Arbitrary metrics in psychology","volume":"61","author":[{"family":"Blanton","given":"Hart"},{"family":"Jaccard","given":"James"}],"issued":{"date-parts":[["2006"]]}}}],"schema":"https://github.com/citation-style-language/schema/raw/master/csl-citation.json"} </w:instrText>
-        </w:r>
-        <w:r>
-          <w:fldChar w:fldCharType="separate"/>
-        </w:r>
-        <w:r>
-          <w:t>(Blanton &amp; Jaccard, 2006)</w:t>
-        </w:r>
-        <w:r>
-          <w:fldChar w:fldCharType="end"/>
-        </w:r>
-        <w:r>
-          <w:t>. However, these have previously been conceptual arguments, where the current work is empirical.</w:t>
-        </w:r>
-      </w:ins>
-    </w:p>
-    <w:p>
-      <w:pPr>
-        <w:rPr>
-          <w:ins w:id="144" w:author="Ian Hussey" w:date="2022-07-29T15:29:00Z"/>
+        </w:rPr>
+      </w:pPr>
+      <w:r>
+        <w:lastRenderedPageBreak/>
+        <w:t xml:space="preserve">conclusions when a </w:t>
+      </w:r>
+      <w:r>
+        <w:rPr>
+          <w:i/>
+        </w:rPr>
+        <w:t>D</w:t>
+      </w:r>
+      <w:r>
+        <w:t xml:space="preserve"> score at or near zero is treated as meaningful have been around as long as the IRAP itself </w:t>
+      </w:r>
+      <w:r>
+        <w:fldChar w:fldCharType="begin"/>
+      </w:r>
+      <w:r>
+        <w:instrText xml:space="preserve"> ADDIN ZOTERO_ITEM CSL_CITATION {"citationID":"wRCyzb2a","properties":{"formattedCitation":"(Blanton &amp; Jaccard, 2006)","plainCitation":"(Blanton &amp; Jaccard, 2006)","noteIndex":0},"citationItems":[{"id":2487,"uris":["http://zotero.org/users/1687755/items/93I2KEZQ"],"itemData":{"id":2487,"type":"article-journal","container-title":"American Psychologist","DOI":"10.1037/0003-066X.61.1.27","ISSN":"1935-990X, 0003-066X","issue":"1","language":"en","page":"27-41","source":"CrossRef","title":"Arbitrary metrics in psychology","volume":"61","author":[{"family":"Blanton","given":"Hart"},{"family":"Jaccard","given":"James"}],"issued":{"date-parts":[["2006"]]}}}],"schema":"https://github.com/citation-style-language/schema/raw/master/csl-citation.json"} </w:instrText>
+      </w:r>
+      <w:r>
+        <w:fldChar w:fldCharType="separate"/>
+      </w:r>
+      <w:r>
+        <w:t>(Blanton &amp; Jaccard, 2006)</w:t>
+      </w:r>
+      <w:r>
+        <w:fldChar w:fldCharType="end"/>
+      </w:r>
+      <w:r>
+        <w:t>. However, these have previously been conceptual arguments, where the current work is empirical.</w:t>
+      </w:r>
+    </w:p>
+    <w:p>
+      <w:pPr>
+        <w:rPr>
           <w:color w:val="FF0000"/>
         </w:rPr>
-        <w:pPrChange w:id="145" w:author="Ian Hussey" w:date="2022-07-29T15:29:00Z">
-          <w:pPr>
-            <w:ind w:firstLine="0"/>
-            <w:jc w:val="center"/>
-          </w:pPr>
-        </w:pPrChange>
-      </w:pPr>
-      <w:ins w:id="146" w:author="Ian Hussey" w:date="2022-07-29T15:29:00Z">
-        <w:r>
-          <w:t xml:space="preserve">In order to explicate which specific types of analyses and conclusions are impacted by the presence of the generic pattern among IRAP effects, we discuss each of the most common forms of analysis of IRAP </w:t>
-        </w:r>
-        <w:r>
-          <w:rPr>
-            <w:color w:val="000000" w:themeColor="text1"/>
-          </w:rPr>
-          <w:t xml:space="preserve">data in turn. Table 1 provides a summary of the most common comparisons, research questions, analytic methods, and inferences from IRAP data, and the validity of such conclusions in light of the generic pattern. Figure </w:t>
-        </w:r>
-        <w:r>
-          <w:rPr>
-            <w:color w:val="000000" w:themeColor="text1"/>
-          </w:rPr>
-          <w:t>4</w:t>
-        </w:r>
-        <w:r>
-          <w:rPr>
-            <w:color w:val="000000" w:themeColor="text1"/>
-          </w:rPr>
-          <w:t xml:space="preserve"> uses results from a hypothetical between-groups IRAP study to illustrates some of these common comparisons and the validity of their domain level conclusions</w:t>
-        </w:r>
-        <w:r>
-          <w:t>.</w:t>
-        </w:r>
-      </w:ins>
+      </w:pPr>
+      <w:r>
+        <w:t xml:space="preserve">In order to explicate which specific types of analyses and conclusions are impacted by the presence of the generic pattern among IRAP effects, we discuss each of the most common forms of analysis of IRAP </w:t>
+      </w:r>
+      <w:r>
+        <w:rPr>
+          <w:color w:val="000000" w:themeColor="text1"/>
+        </w:rPr>
+        <w:t xml:space="preserve">data in turn. Table 1 provides a summary of the most common comparisons, research questions, analytic methods, and inferences from IRAP data, and the validity of such conclusions in light of the generic pattern. Figure </w:t>
+      </w:r>
+      <w:r>
+        <w:rPr>
+          <w:color w:val="000000" w:themeColor="text1"/>
+        </w:rPr>
+        <w:t>4</w:t>
+      </w:r>
+      <w:r>
+        <w:rPr>
+          <w:color w:val="000000" w:themeColor="text1"/>
+        </w:rPr>
+        <w:t xml:space="preserve"> uses results from a hypothetical between-groups IRAP study to illustrates some of these common comparisons and the validity of their domain level conclusions</w:t>
+      </w:r>
+      <w:r>
+        <w:t>.</w:t>
+      </w:r>
     </w:p>
     <w:p>
       <w:pPr>
         <w:ind w:firstLine="0"/>
         <w:jc w:val="center"/>
         <w:rPr>
-          <w:ins w:id="147" w:author="Ian Hussey" w:date="2022-07-29T15:29:00Z"/>
           <w:color w:val="FF0000"/>
         </w:rPr>
       </w:pPr>
@@ -4884,58 +4137,51 @@
           <w:color w:val="FF0000"/>
         </w:rPr>
       </w:pPr>
-      <w:ins w:id="148" w:author="Ian Hussey" w:date="2022-07-29T15:30:00Z">
-        <w:r>
-          <w:rPr>
-            <w:noProof/>
-            <w:color w:val="FF0000"/>
-          </w:rPr>
-          <w:drawing>
-            <wp:inline distT="0" distB="0" distL="0" distR="0" wp14:anchorId="622DE9DB" wp14:editId="071B6F1C">
-              <wp:extent cx="2755900" cy="1607820"/>
-              <wp:effectExtent l="0" t="0" r="0" b="5080"/>
-              <wp:docPr id="8" name="Picture 8"/>
-              <wp:cNvGraphicFramePr>
-                <a:graphicFrameLocks xmlns:a="http://schemas.openxmlformats.org/drawingml/2006/main" noChangeAspect="1"/>
-              </wp:cNvGraphicFramePr>
-              <a:graphic xmlns:a="http://schemas.openxmlformats.org/drawingml/2006/main">
-                <a:graphicData uri="http://schemas.openxmlformats.org/drawingml/2006/picture">
-                  <pic:pic xmlns:pic="http://schemas.openxmlformats.org/drawingml/2006/picture">
-                    <pic:nvPicPr>
-                      <pic:cNvPr id="8" name="Picture 8"/>
-                      <pic:cNvPicPr/>
-                    </pic:nvPicPr>
-                    <pic:blipFill>
-                      <a:blip r:embed="rId22"/>
-                      <a:stretch>
-                        <a:fillRect/>
-                      </a:stretch>
-                    </pic:blipFill>
-                    <pic:spPr>
-                      <a:xfrm>
-                        <a:off x="0" y="0"/>
-                        <a:ext cx="2755900" cy="1607820"/>
-                      </a:xfrm>
-                      <a:prstGeom prst="rect">
-                        <a:avLst/>
-                      </a:prstGeom>
-                    </pic:spPr>
-                  </pic:pic>
-                </a:graphicData>
-              </a:graphic>
-            </wp:inline>
-          </w:drawing>
-        </w:r>
-      </w:ins>
+      <w:r>
+        <w:rPr>
+          <w:noProof/>
+          <w:color w:val="FF0000"/>
+        </w:rPr>
+        <w:drawing>
+          <wp:inline distT="0" distB="0" distL="0" distR="0" wp14:anchorId="622DE9DB" wp14:editId="071B6F1C">
+            <wp:extent cx="2755900" cy="1607820"/>
+            <wp:effectExtent l="0" t="0" r="0" b="5080"/>
+            <wp:docPr id="8" name="Picture 8"/>
+            <wp:cNvGraphicFramePr>
+              <a:graphicFrameLocks xmlns:a="http://schemas.openxmlformats.org/drawingml/2006/main" noChangeAspect="1"/>
+            </wp:cNvGraphicFramePr>
+            <a:graphic xmlns:a="http://schemas.openxmlformats.org/drawingml/2006/main">
+              <a:graphicData uri="http://schemas.openxmlformats.org/drawingml/2006/picture">
+                <pic:pic xmlns:pic="http://schemas.openxmlformats.org/drawingml/2006/picture">
+                  <pic:nvPicPr>
+                    <pic:cNvPr id="8" name="Picture 8"/>
+                    <pic:cNvPicPr/>
+                  </pic:nvPicPr>
+                  <pic:blipFill>
+                    <a:blip r:embed="rId18"/>
+                    <a:stretch>
+                      <a:fillRect/>
+                    </a:stretch>
+                  </pic:blipFill>
+                  <pic:spPr>
+                    <a:xfrm>
+                      <a:off x="0" y="0"/>
+                      <a:ext cx="2755900" cy="1607820"/>
+                    </a:xfrm>
+                    <a:prstGeom prst="rect">
+                      <a:avLst/>
+                    </a:prstGeom>
+                  </pic:spPr>
+                </pic:pic>
+              </a:graphicData>
+            </a:graphic>
+          </wp:inline>
+        </w:drawing>
+      </w:r>
     </w:p>
     <w:p>
       <w:pPr>
         <w:pStyle w:val="figuretitles"/>
-        <w:pPrChange w:id="149" w:author="Ian Hussey" w:date="2022-07-29T15:30:00Z">
-          <w:pPr>
-            <w:ind w:firstLine="0"/>
-          </w:pPr>
-        </w:pPrChange>
       </w:pPr>
       <w:r>
         <w:rPr>
@@ -4967,11 +4213,9 @@
       <w:r>
         <w:t xml:space="preserve"> test). While it is indeed correct to describe the group as having demonstrated a non-zero IRAP effect here, it would be invalid to interpret this as evidence of a substantive domain-specific effect regarding evaluations of ‘White people’ more generally. For example, conclusions such as “the sample evaluated White people positively” would be invalid because this particular IRAP effect would likely be generated regardless of what category stimuli were used</w:t>
       </w:r>
-      <w:ins w:id="150" w:author="Ian Hussey" w:date="2022-07-29T15:36:00Z">
-        <w:r>
-          <w:t xml:space="preserve"> (i.e., it is confounded)</w:t>
-        </w:r>
-      </w:ins>
+      <w:r>
+        <w:t xml:space="preserve"> (i.e., it is confounded)</w:t>
+      </w:r>
       <w:r>
         <w:t xml:space="preserve">. That is, our understanding of the generic pattern implies that the effect in our hypothetical study likely has little to do with the stimulus category ‘White people’, and therefore no conclusions regarding participant evaluations of ‘White people’ should be made. In general, we therefore recommend that comparisons of IRAP </w:t>
       </w:r>
@@ -4991,10 +4235,10 @@
         <w:t xml:space="preserve">t </w:t>
       </w:r>
       <w:r>
-        <w:t xml:space="preserve">tests) should be </w:t>
-      </w:r>
-      <w:r>
-        <w:t>avoided when attempting to make substantive conclusions about the domain being assessed in an IRAP.</w:t>
+        <w:t xml:space="preserve">tests) should be avoided when attempting to make substantive </w:t>
+      </w:r>
+      <w:r>
+        <w:t>conclusions about the domain being assessed in an IRAP.</w:t>
       </w:r>
     </w:p>
     <w:p>
@@ -5064,48 +4308,32 @@
         <w:pStyle w:val="Heading2"/>
       </w:pPr>
       <w:r>
+        <w:t>Conclusions</w:t>
+      </w:r>
+    </w:p>
+    <w:p>
+      <w:r>
+        <w:t xml:space="preserve">Evidence from a large dataset of published and unpublished IRAP studies show that IRAPs examining </w:t>
+      </w:r>
+      <w:r>
         <w:lastRenderedPageBreak/>
-        <w:t>Conclusions</w:t>
-      </w:r>
-    </w:p>
-    <w:p>
-      <w:r>
-        <w:t xml:space="preserve">Evidence from a large dataset of published and unpublished IRAP studies show that IRAPs examining very different domains – even those using non-words – demonstrate startlingly similar patterns of effects. This finding is in agreement with general conclusions of several recent articles that there is a generic pattern among IRAP effects. However, due to its </w:t>
-      </w:r>
-      <w:del w:id="151" w:author="Ian Hussey" w:date="2022-07-29T15:38:00Z">
-        <w:r>
-          <w:delText xml:space="preserve">relatively </w:delText>
-        </w:r>
-      </w:del>
-      <w:r>
-        <w:t>large sample size</w:t>
-      </w:r>
-      <w:ins w:id="152" w:author="Ian Hussey" w:date="2022-07-29T15:38:00Z">
-        <w:r>
-          <w:t xml:space="preserve"> relative to the existing IRAP literature</w:t>
-        </w:r>
-      </w:ins>
+        <w:t>very different domains – even those using non-words – demonstrate startlingly similar patterns of effects. This finding is in agreement with general conclusions of several recent articles that there is a generic pattern among IRAP effects. However, due to its large sample size</w:t>
+      </w:r>
+      <w:r>
+        <w:t xml:space="preserve"> relative to the existing IRAP literature</w:t>
+      </w:r>
       <w:r>
         <w:t>, this study is the first to quantify the generic pattern more precisely and to consider its implications for the valid</w:t>
       </w:r>
-      <w:ins w:id="153" w:author="Ian Hussey" w:date="2022-07-29T15:38:00Z">
-        <w:r>
-          <w:t xml:space="preserve"> interpretation</w:t>
-        </w:r>
-      </w:ins>
-      <w:del w:id="154" w:author="Ian Hussey" w:date="2022-07-29T15:38:00Z">
-        <w:r>
-          <w:delText>ity</w:delText>
-        </w:r>
-      </w:del>
+      <w:r>
+        <w:t xml:space="preserve"> interpretation</w:t>
+      </w:r>
       <w:r>
         <w:t xml:space="preserve"> of published and future IRAP studies. Results demonstrated that majority of variance in effects on evaluative IRAPs is attributable to this generic pattern rather than the domain it is intended to measure. The IRAP is therefore relatively insensitive to the attitudes and learning histories it is intended to assess. This </w:t>
       </w:r>
-      <w:ins w:id="155" w:author="Ian Hussey" w:date="2022-07-29T15:38:00Z">
-        <w:r>
-          <w:t xml:space="preserve">represents a serious confound and </w:t>
-        </w:r>
-      </w:ins>
+      <w:r>
+        <w:t xml:space="preserve">represents a serious confound and </w:t>
+      </w:r>
       <w:r>
         <w:t xml:space="preserve">has negative implications for the published literature: multiple common analyses of IRAP data are likely to produce invalid domain level conclusions. There is therefore a strong need to systematically evaluate the prevalence of these types of analyses and invalid inferences in the published IRAP literature. </w:t>
       </w:r>
@@ -5115,6 +4343,40 @@
         <w:pStyle w:val="Heading1"/>
       </w:pPr>
       <w:r>
+        <w:t>Author notes</w:t>
+      </w:r>
+    </w:p>
+    <w:p>
+      <w:pPr>
+        <w:pStyle w:val="Heading2"/>
+      </w:pPr>
+      <w:r>
+        <w:t>Funding</w:t>
+      </w:r>
+    </w:p>
+    <w:p>
+      <w:r>
+        <w:t>IH was supported by Ghent University grant 01P05517 and the META-REP Priority Program of the German Research Foundation (#464488178).</w:t>
+      </w:r>
+    </w:p>
+    <w:p>
+      <w:pPr>
+        <w:pStyle w:val="Heading2"/>
+      </w:pPr>
+      <w:r>
+        <w:t>Conflict of interest</w:t>
+      </w:r>
+    </w:p>
+    <w:p>
+      <w:r>
+        <w:t>None.</w:t>
+      </w:r>
+    </w:p>
+    <w:p>
+      <w:pPr>
+        <w:pStyle w:val="Heading1"/>
+      </w:pPr>
+      <w:r>
         <w:t>References</w:t>
       </w:r>
     </w:p>
@@ -5275,7 +4537,10 @@
         <w:pStyle w:val="Bibliography"/>
       </w:pPr>
       <w:r>
-        <w:t xml:space="preserve">Finn, M., Barnes-Holmes, D., &amp; McEnteggart, C. (2018). Exploring the single-trial-type-dominance-effect in the IRAP: Developing a differential arbitrarily applicable relational responding effects (DAARRE) model. </w:t>
+        <w:t>Finn, M., Barnes-Holmes, D., &amp; McEnteggart, C. (2018). Exploring the single-trial-type-dominance-</w:t>
+      </w:r>
+      <w:r>
+        <w:t xml:space="preserve">effect in the IRAP: Developing a differential arbitrarily applicable relational responding effects (DAARRE) model. </w:t>
       </w:r>
       <w:r>
         <w:rPr>
@@ -5533,24 +4798,44 @@
       <w:r>
         <w:t xml:space="preserve">Lawrence, M. A. (2016). </w:t>
       </w:r>
-      <w:proofErr w:type="spellStart"/>
       <w:r>
         <w:rPr>
           <w:i/>
           <w:iCs/>
         </w:rPr>
-        <w:t>ez</w:t>
-      </w:r>
-      <w:proofErr w:type="spellEnd"/>
+        <w:t>ez: Easy Analysis and Visualization of Factorial Experiments</w:t>
+      </w:r>
+      <w:r>
+        <w:t>. https://CRAN.R-project.org/package=ez</w:t>
+      </w:r>
+    </w:p>
+    <w:p>
+      <w:pPr>
+        <w:pStyle w:val="Bibliography"/>
+      </w:pPr>
+      <w:r>
+        <w:lastRenderedPageBreak/>
+        <w:t xml:space="preserve">Nosek, B. A., Hawkins, C. B., &amp; Frazier, R. S. (2011). Implicit social cognition: From measures to mechanisms. </w:t>
+      </w:r>
       <w:r>
         <w:rPr>
           <w:i/>
           <w:iCs/>
         </w:rPr>
-        <w:t>: Easy Analysis and Visualization of Factorial Experiments</w:t>
-      </w:r>
-      <w:r>
-        <w:t>. https://CRAN.R-project.org/package=ez</w:t>
+        <w:t>Trends in Cognitive Sciences</w:t>
+      </w:r>
+      <w:r>
+        <w:t xml:space="preserve">, </w:t>
+      </w:r>
+      <w:r>
+        <w:rPr>
+          <w:i/>
+          <w:iCs/>
+        </w:rPr>
+        <w:t>15</w:t>
+      </w:r>
+      <w:r>
+        <w:t>(4), 152–159. https://doi.org/10.1016/j.tics.2011.01.005</w:t>
       </w:r>
     </w:p>
     <w:p>
@@ -5558,14 +4843,14 @@
         <w:pStyle w:val="Bibliography"/>
       </w:pPr>
       <w:r>
-        <w:t xml:space="preserve">Nosek, B. A., Hawkins, C. B., &amp; Frazier, R. S. (2011). Implicit social cognition: From measures to mechanisms. </w:t>
+        <w:t xml:space="preserve">O’Shea, B., Watson, D. G., &amp; Brown, G. D. A. (2016). Measuring implicit attitudes: A positive framing bias flaw in the Implicit Relational Assessment Procedure (IRAP). </w:t>
       </w:r>
       <w:r>
         <w:rPr>
           <w:i/>
           <w:iCs/>
         </w:rPr>
-        <w:t>Trends in Cognitive Sciences</w:t>
+        <w:t>Psychological Assessment</w:t>
       </w:r>
       <w:r>
         <w:t xml:space="preserve">, </w:t>
@@ -5575,14 +4860,10 @@
           <w:i/>
           <w:iCs/>
         </w:rPr>
-        <w:t>15</w:t>
-      </w:r>
-      <w:r>
-        <w:t xml:space="preserve">(4), </w:t>
-      </w:r>
-      <w:r>
-        <w:lastRenderedPageBreak/>
-        <w:t>152–159. https://doi.org/10.1016/j.tics.2011.01.005</w:t>
+        <w:t>28</w:t>
+      </w:r>
+      <w:r>
+        <w:t>(2), 158–170. https://doi.org/10.1037/pas0000172</w:t>
       </w:r>
     </w:p>
     <w:p>
@@ -5590,75 +4871,14 @@
         <w:pStyle w:val="Bibliography"/>
       </w:pPr>
       <w:r>
-        <w:t xml:space="preserve">O’Shea, B., Watson, D. G., &amp; Brown, G. D. A. (2016). Measuring implicit attitudes: A positive framing bias flaw in the Implicit Relational Assessment Procedure (IRAP). </w:t>
+        <w:t xml:space="preserve">Pfister, R., &amp; Janczyk, M. (2019). </w:t>
       </w:r>
       <w:r>
         <w:rPr>
           <w:i/>
           <w:iCs/>
         </w:rPr>
-        <w:t>Psychological Assessment</w:t>
-      </w:r>
-      <w:r>
-        <w:t xml:space="preserve">, </w:t>
-      </w:r>
-      <w:r>
-        <w:rPr>
-          <w:i/>
-          <w:iCs/>
-        </w:rPr>
-        <w:t>28</w:t>
-      </w:r>
-      <w:r>
-        <w:t>(2), 158–170. https://doi.org/10.1037/pas0000172</w:t>
-      </w:r>
-    </w:p>
-    <w:p>
-      <w:pPr>
-        <w:pStyle w:val="Bibliography"/>
-      </w:pPr>
-      <w:r>
-        <w:t xml:space="preserve">Pfister, R., &amp; </w:t>
-      </w:r>
-      <w:proofErr w:type="spellStart"/>
-      <w:r>
-        <w:t>Janczyk</w:t>
-      </w:r>
-      <w:proofErr w:type="spellEnd"/>
-      <w:r>
-        <w:t xml:space="preserve">, M. (2019). </w:t>
-      </w:r>
-      <w:proofErr w:type="spellStart"/>
-      <w:r>
-        <w:rPr>
-          <w:i/>
-          <w:iCs/>
-        </w:rPr>
-        <w:t>schoRsch</w:t>
-      </w:r>
-      <w:proofErr w:type="spellEnd"/>
-      <w:r>
-        <w:rPr>
-          <w:i/>
-          <w:iCs/>
-        </w:rPr>
-        <w:t xml:space="preserve">: Tools for </w:t>
-      </w:r>
-      <w:proofErr w:type="spellStart"/>
-      <w:r>
-        <w:rPr>
-          <w:i/>
-          <w:iCs/>
-        </w:rPr>
-        <w:t>Analyzing</w:t>
-      </w:r>
-      <w:proofErr w:type="spellEnd"/>
-      <w:r>
-        <w:rPr>
-          <w:i/>
-          <w:iCs/>
-        </w:rPr>
-        <w:t xml:space="preserve"> Factorial Experiments</w:t>
+        <w:t>schoRsch: Tools for Analyzing Factorial Experiments</w:t>
       </w:r>
       <w:r>
         <w:t xml:space="preserve"> (1.7). https://CRAN.R-project.org/package=schoRsch</w:t>
@@ -6292,14 +5512,6 @@
     </w:lvlOverride>
   </w:num>
 </w:numbering>
-</file>
-
-<file path=word/people.xml><?xml version="1.0" encoding="utf-8"?>
-<w15:people xmlns:wpc="http://schemas.microsoft.com/office/word/2010/wordprocessingCanvas" xmlns:cx="http://schemas.microsoft.com/office/drawing/2014/chartex" xmlns:cx1="http://schemas.microsoft.com/office/drawing/2015/9/8/chartex" xmlns:cx2="http://schemas.microsoft.com/office/drawing/2015/10/21/chartex" xmlns:cx3="http://schemas.microsoft.com/office/drawing/2016/5/9/chartex" xmlns:cx4="http://schemas.microsoft.com/office/drawing/2016/5/10/chartex" xmlns:cx5="http://schemas.microsoft.com/office/drawing/2016/5/11/chartex" xmlns:cx6="http://schemas.microsoft.com/office/drawing/2016/5/12/chartex" xmlns:cx7="http://schemas.microsoft.com/office/drawing/2016/5/13/chartex" xmlns:cx8="http://schemas.microsoft.com/office/drawing/2016/5/14/chartex" xmlns:mc="http://schemas.openxmlformats.org/markup-compatibility/2006" xmlns:aink="http://schemas.microsoft.com/office/drawing/2016/ink" xmlns:am3d="http://schemas.microsoft.com/office/drawing/2017/model3d" xmlns:o="urn:schemas-microsoft-com:office:office" xmlns:oel="http://schemas.microsoft.com/office/2019/extlst" xmlns:r="http://schemas.openxmlformats.org/officeDocument/2006/relationships" xmlns:m="http://schemas.openxmlformats.org/officeDocument/2006/math" xmlns:v="urn:schemas-microsoft-com:vml" xmlns:wp14="http://schemas.microsoft.com/office/word/2010/wordprocessingDrawing" xmlns:wp="http://schemas.openxmlformats.org/drawingml/2006/wordprocessingDrawing" xmlns:w10="urn:schemas-microsoft-com:office:word" xmlns:w="http://schemas.openxmlformats.org/wordprocessingml/2006/main" xmlns:w14="http://schemas.microsoft.com/office/word/2010/wordml" xmlns:w15="http://schemas.microsoft.com/office/word/2012/wordml" xmlns:w16cex="http://schemas.microsoft.com/office/word/2018/wordml/cex" xmlns:w16cid="http://schemas.microsoft.com/office/word/2016/wordml/cid" xmlns:w16="http://schemas.microsoft.com/office/word/2018/wordml" xmlns:w16sdtdh="http://schemas.microsoft.com/office/word/2020/wordml/sdtdatahash" xmlns:w16se="http://schemas.microsoft.com/office/word/2015/wordml/symex" xmlns:wpg="http://schemas.microsoft.com/office/word/2010/wordprocessingGroup" xmlns:wpi="http://schemas.microsoft.com/office/word/2010/wordprocessingInk" xmlns:wne="http://schemas.microsoft.com/office/word/2006/wordml" xmlns:wps="http://schemas.microsoft.com/office/word/2010/wordprocessingShape" mc:Ignorable="w14 w15 w16se w16cid w16 w16cex w16sdtdh wp14">
-  <w15:person w15:author="Ian Hussey">
-    <w15:presenceInfo w15:providerId="None" w15:userId="Ian Hussey"/>
-  </w15:person>
-</w15:people>
 </file>
 
 <file path=word/styles.xml><?xml version="1.0" encoding="utf-8"?>
@@ -6899,6 +6111,7 @@
   <w:style w:type="character" w:default="1" w:styleId="DefaultParagraphFont">
     <w:name w:val="Default Paragraph Font"/>
     <w:uiPriority w:val="1"/>
+    <w:semiHidden/>
     <w:unhideWhenUsed/>
   </w:style>
   <w:style w:type="table" w:default="1" w:styleId="TableNormal">
@@ -8936,15 +8149,6 @@
 </file>
 
 <file path=customXml/item2.xml><?xml version="1.0" encoding="utf-8"?>
-<?mso-contentType ?>
-<FormTemplates xmlns="http://schemas.microsoft.com/sharepoint/v3/contenttype/forms">
-  <Display>DocumentLibraryForm</Display>
-  <Edit>AssetEditForm</Edit>
-  <New>DocumentLibraryForm</New>
-</FormTemplates>
-</file>
-
-<file path=customXml/item3.xml><?xml version="1.0" encoding="utf-8"?>
 <b:Sources xmlns:b="http://schemas.openxmlformats.org/officeDocument/2006/bibliography" SelectedStyle="\APASixthEditionOfficeOnline.xsl" StyleName="APA" Version="6">
   <b:Source>
     <b:Tag>Article</b:Tag>
@@ -8991,6 +8195,15 @@
 </b:Sources>
 </file>
 
+<file path=customXml/item3.xml><?xml version="1.0" encoding="utf-8"?>
+<?mso-contentType ?>
+<FormTemplates xmlns="http://schemas.microsoft.com/sharepoint/v3/contenttype/forms">
+  <Display>DocumentLibraryForm</Display>
+  <Edit>AssetEditForm</Edit>
+  <New>DocumentLibraryForm</New>
+</FormTemplates>
+</file>
+
 <file path=customXml/itemProps1.xml><?xml version="1.0" encoding="utf-8"?>
 <ds:datastoreItem xmlns:ds="http://schemas.openxmlformats.org/officeDocument/2006/customXml" ds:itemID="{55AF091B-3C7A-41E3-B477-F2FDAA23CFDA}">
   <ds:schemaRefs>
@@ -9000,17 +8213,17 @@
 </file>
 
 <file path=customXml/itemProps2.xml><?xml version="1.0" encoding="utf-8"?>
+<ds:datastoreItem xmlns:ds="http://schemas.openxmlformats.org/officeDocument/2006/customXml" ds:itemID="{EF9C6A77-CE02-844E-9F4E-E4514314E63E}">
+  <ds:schemaRefs>
+    <ds:schemaRef ds:uri="http://schemas.openxmlformats.org/officeDocument/2006/bibliography"/>
+  </ds:schemaRefs>
+</ds:datastoreItem>
+</file>
+
+<file path=customXml/itemProps3.xml><?xml version="1.0" encoding="utf-8"?>
 <ds:datastoreItem xmlns:ds="http://schemas.openxmlformats.org/officeDocument/2006/customXml" ds:itemID="{FC49F074-30BA-4C9C-B9EE-E13520AAFA01}">
   <ds:schemaRefs>
     <ds:schemaRef ds:uri="http://schemas.microsoft.com/sharepoint/v3/contenttype/forms"/>
   </ds:schemaRefs>
 </ds:datastoreItem>
-</file>
-
-<file path=customXml/itemProps3.xml><?xml version="1.0" encoding="utf-8"?>
-<ds:datastoreItem xmlns:ds="http://schemas.openxmlformats.org/officeDocument/2006/customXml" ds:itemID="{EF9C6A77-CE02-844E-9F4E-E4514314E63E}">
-  <ds:schemaRefs>
-    <ds:schemaRef ds:uri="http://schemas.openxmlformats.org/officeDocument/2006/bibliography"/>
-  </ds:schemaRefs>
-</ds:datastoreItem>
 </file>
</xml_diff>